<commit_message>
menyelesaikan tugas PJJ Sejarah 8 September 2021:
</commit_message>
<xml_diff>
--- a/XII/Sej/Tugas PJJ sejarah 8 September 2021.docx
+++ b/XII/Sej/Tugas PJJ sejarah 8 September 2021.docx
@@ -1056,7 +1056,17 @@
           <w:sz w:val="24"/>
           <w:szCs w:val="24"/>
         </w:rPr>
-        <w:t>diplomatis</w:t>
+        <w:t>diplo</w:t>
+      </w:r>
+      <w:bookmarkStart w:id="0" w:name="_GoBack"/>
+      <w:bookmarkEnd w:id="0"/>
+      <w:r>
+        <w:rPr>
+          <w:rFonts w:ascii="Arial" w:hAnsi="Arial" w:cs="Arial"/>
+          <w:sz w:val="24"/>
+          <w:szCs w:val="24"/>
+        </w:rPr>
+        <w:t>matis</w:t>
       </w:r>
       <w:proofErr w:type="spellEnd"/>
       <w:r>
@@ -2809,12 +2819,2019 @@
         </w:rPr>
         <w:t xml:space="preserve"> FDR</w:t>
       </w:r>
-      <w:bookmarkStart w:id="0" w:name="_GoBack"/>
-      <w:bookmarkEnd w:id="0"/>
+    </w:p>
+    <w:p>
+      <w:pPr>
+        <w:rPr>
+          <w:rFonts w:ascii="Arial" w:hAnsi="Arial" w:cs="Arial"/>
+          <w:sz w:val="24"/>
+          <w:szCs w:val="24"/>
+        </w:rPr>
+      </w:pPr>
+      <w:r>
+        <w:rPr>
+          <w:rFonts w:ascii="Arial" w:hAnsi="Arial" w:cs="Arial"/>
+          <w:sz w:val="24"/>
+          <w:szCs w:val="24"/>
+        </w:rPr>
+        <w:br w:type="page"/>
+      </w:r>
+    </w:p>
+    <w:p>
+      <w:pPr>
+        <w:jc w:val="both"/>
+        <w:rPr>
+          <w:rFonts w:ascii="Arial" w:hAnsi="Arial" w:cs="Arial"/>
+          <w:b/>
+          <w:sz w:val="24"/>
+          <w:szCs w:val="24"/>
+        </w:rPr>
+      </w:pPr>
+      <w:proofErr w:type="spellStart"/>
+      <w:r>
+        <w:rPr>
+          <w:rFonts w:ascii="Arial" w:hAnsi="Arial" w:cs="Arial"/>
+          <w:b/>
+          <w:sz w:val="24"/>
+          <w:szCs w:val="24"/>
+        </w:rPr>
+        <w:lastRenderedPageBreak/>
+        <w:t>Kondisi</w:t>
+      </w:r>
+      <w:proofErr w:type="spellEnd"/>
+      <w:r>
+        <w:rPr>
+          <w:rFonts w:ascii="Arial" w:hAnsi="Arial" w:cs="Arial"/>
+          <w:b/>
+          <w:sz w:val="24"/>
+          <w:szCs w:val="24"/>
+        </w:rPr>
+        <w:t xml:space="preserve"> </w:t>
+      </w:r>
+      <w:proofErr w:type="spellStart"/>
+      <w:r>
+        <w:rPr>
+          <w:rFonts w:ascii="Arial" w:hAnsi="Arial" w:cs="Arial"/>
+          <w:b/>
+          <w:sz w:val="24"/>
+          <w:szCs w:val="24"/>
+        </w:rPr>
+        <w:t>ekonomi</w:t>
+      </w:r>
+      <w:proofErr w:type="spellEnd"/>
+      <w:r>
+        <w:rPr>
+          <w:rFonts w:ascii="Arial" w:hAnsi="Arial" w:cs="Arial"/>
+          <w:b/>
+          <w:sz w:val="24"/>
+          <w:szCs w:val="24"/>
+        </w:rPr>
+        <w:t xml:space="preserve"> </w:t>
+      </w:r>
+      <w:proofErr w:type="spellStart"/>
+      <w:r>
+        <w:rPr>
+          <w:rFonts w:ascii="Arial" w:hAnsi="Arial" w:cs="Arial"/>
+          <w:b/>
+          <w:sz w:val="24"/>
+          <w:szCs w:val="24"/>
+        </w:rPr>
+        <w:t>Republik</w:t>
+      </w:r>
+      <w:proofErr w:type="spellEnd"/>
+      <w:r>
+        <w:rPr>
+          <w:rFonts w:ascii="Arial" w:hAnsi="Arial" w:cs="Arial"/>
+          <w:b/>
+          <w:sz w:val="24"/>
+          <w:szCs w:val="24"/>
+        </w:rPr>
+        <w:t xml:space="preserve"> Indonesia </w:t>
+      </w:r>
+      <w:proofErr w:type="spellStart"/>
+      <w:r>
+        <w:rPr>
+          <w:rFonts w:ascii="Arial" w:hAnsi="Arial" w:cs="Arial"/>
+          <w:b/>
+          <w:sz w:val="24"/>
+          <w:szCs w:val="24"/>
+        </w:rPr>
+        <w:t>pada</w:t>
+      </w:r>
+      <w:proofErr w:type="spellEnd"/>
+      <w:r>
+        <w:rPr>
+          <w:rFonts w:ascii="Arial" w:hAnsi="Arial" w:cs="Arial"/>
+          <w:b/>
+          <w:sz w:val="24"/>
+          <w:szCs w:val="24"/>
+        </w:rPr>
+        <w:t xml:space="preserve"> </w:t>
+      </w:r>
+      <w:proofErr w:type="spellStart"/>
+      <w:r>
+        <w:rPr>
+          <w:rFonts w:ascii="Arial" w:hAnsi="Arial" w:cs="Arial"/>
+          <w:b/>
+          <w:sz w:val="24"/>
+          <w:szCs w:val="24"/>
+        </w:rPr>
+        <w:t>tahun</w:t>
+      </w:r>
+      <w:proofErr w:type="spellEnd"/>
+      <w:r>
+        <w:rPr>
+          <w:rFonts w:ascii="Arial" w:hAnsi="Arial" w:cs="Arial"/>
+          <w:b/>
+          <w:sz w:val="24"/>
+          <w:szCs w:val="24"/>
+        </w:rPr>
+        <w:t xml:space="preserve"> 1950 – 1959</w:t>
+      </w:r>
+    </w:p>
+    <w:p>
+      <w:pPr>
+        <w:jc w:val="both"/>
+        <w:rPr>
+          <w:rFonts w:ascii="Arial" w:hAnsi="Arial" w:cs="Arial"/>
+          <w:sz w:val="24"/>
+          <w:szCs w:val="24"/>
+        </w:rPr>
+      </w:pPr>
+      <w:proofErr w:type="spellStart"/>
+      <w:r>
+        <w:rPr>
+          <w:rFonts w:ascii="Arial" w:hAnsi="Arial" w:cs="Arial"/>
+          <w:sz w:val="24"/>
+          <w:szCs w:val="24"/>
+        </w:rPr>
+        <w:t>Pada</w:t>
+      </w:r>
+      <w:proofErr w:type="spellEnd"/>
+      <w:r>
+        <w:rPr>
+          <w:rFonts w:ascii="Arial" w:hAnsi="Arial" w:cs="Arial"/>
+          <w:sz w:val="24"/>
+          <w:szCs w:val="24"/>
+        </w:rPr>
+        <w:t xml:space="preserve"> masa </w:t>
+      </w:r>
+      <w:proofErr w:type="spellStart"/>
+      <w:r>
+        <w:rPr>
+          <w:rFonts w:ascii="Arial" w:hAnsi="Arial" w:cs="Arial"/>
+          <w:sz w:val="24"/>
+          <w:szCs w:val="24"/>
+        </w:rPr>
+        <w:t>Demokrasi</w:t>
+      </w:r>
+      <w:proofErr w:type="spellEnd"/>
+      <w:r>
+        <w:rPr>
+          <w:rFonts w:ascii="Arial" w:hAnsi="Arial" w:cs="Arial"/>
+          <w:sz w:val="24"/>
+          <w:szCs w:val="24"/>
+        </w:rPr>
+        <w:t xml:space="preserve"> </w:t>
+      </w:r>
+      <w:proofErr w:type="spellStart"/>
+      <w:r>
+        <w:rPr>
+          <w:rFonts w:ascii="Arial" w:hAnsi="Arial" w:cs="Arial"/>
+          <w:sz w:val="24"/>
+          <w:szCs w:val="24"/>
+        </w:rPr>
+        <w:t>Parlementer</w:t>
+      </w:r>
+      <w:proofErr w:type="spellEnd"/>
+      <w:r>
+        <w:rPr>
+          <w:rFonts w:ascii="Arial" w:hAnsi="Arial" w:cs="Arial"/>
+          <w:sz w:val="24"/>
+          <w:szCs w:val="24"/>
+        </w:rPr>
+        <w:t xml:space="preserve">, </w:t>
+      </w:r>
+      <w:proofErr w:type="spellStart"/>
+      <w:r>
+        <w:rPr>
+          <w:rFonts w:ascii="Arial" w:hAnsi="Arial" w:cs="Arial"/>
+          <w:sz w:val="24"/>
+          <w:szCs w:val="24"/>
+        </w:rPr>
+        <w:t>bangsa</w:t>
+      </w:r>
+      <w:proofErr w:type="spellEnd"/>
+      <w:r>
+        <w:rPr>
+          <w:rFonts w:ascii="Arial" w:hAnsi="Arial" w:cs="Arial"/>
+          <w:sz w:val="24"/>
+          <w:szCs w:val="24"/>
+        </w:rPr>
+        <w:t xml:space="preserve"> Indonesia </w:t>
+      </w:r>
+      <w:proofErr w:type="spellStart"/>
+      <w:r>
+        <w:rPr>
+          <w:rFonts w:ascii="Arial" w:hAnsi="Arial" w:cs="Arial"/>
+          <w:sz w:val="24"/>
+          <w:szCs w:val="24"/>
+        </w:rPr>
+        <w:t>menghadapi</w:t>
+      </w:r>
+      <w:proofErr w:type="spellEnd"/>
+      <w:r>
+        <w:rPr>
+          <w:rFonts w:ascii="Arial" w:hAnsi="Arial" w:cs="Arial"/>
+          <w:sz w:val="24"/>
+          <w:szCs w:val="24"/>
+        </w:rPr>
+        <w:t xml:space="preserve"> </w:t>
+      </w:r>
+      <w:proofErr w:type="spellStart"/>
+      <w:r>
+        <w:rPr>
+          <w:rFonts w:ascii="Arial" w:hAnsi="Arial" w:cs="Arial"/>
+          <w:sz w:val="24"/>
+          <w:szCs w:val="24"/>
+        </w:rPr>
+        <w:t>permasalahan</w:t>
+      </w:r>
+      <w:proofErr w:type="spellEnd"/>
+      <w:r>
+        <w:rPr>
+          <w:rFonts w:ascii="Arial" w:hAnsi="Arial" w:cs="Arial"/>
+          <w:sz w:val="24"/>
+          <w:szCs w:val="24"/>
+        </w:rPr>
+        <w:t xml:space="preserve"> </w:t>
+      </w:r>
+      <w:proofErr w:type="spellStart"/>
+      <w:r>
+        <w:rPr>
+          <w:rFonts w:ascii="Arial" w:hAnsi="Arial" w:cs="Arial"/>
+          <w:sz w:val="24"/>
+          <w:szCs w:val="24"/>
+        </w:rPr>
+        <w:t>ekonomi</w:t>
+      </w:r>
+      <w:proofErr w:type="spellEnd"/>
+      <w:r>
+        <w:rPr>
+          <w:rFonts w:ascii="Arial" w:hAnsi="Arial" w:cs="Arial"/>
+          <w:sz w:val="24"/>
+          <w:szCs w:val="24"/>
+        </w:rPr>
+        <w:t xml:space="preserve">. </w:t>
+      </w:r>
+      <w:proofErr w:type="spellStart"/>
+      <w:r>
+        <w:rPr>
+          <w:rFonts w:ascii="Arial" w:hAnsi="Arial" w:cs="Arial"/>
+          <w:sz w:val="24"/>
+          <w:szCs w:val="24"/>
+        </w:rPr>
+        <w:t>Permasalahan</w:t>
+      </w:r>
+      <w:proofErr w:type="spellEnd"/>
+      <w:r>
+        <w:rPr>
+          <w:rFonts w:ascii="Arial" w:hAnsi="Arial" w:cs="Arial"/>
+          <w:sz w:val="24"/>
+          <w:szCs w:val="24"/>
+        </w:rPr>
+        <w:t xml:space="preserve"> </w:t>
+      </w:r>
+      <w:proofErr w:type="spellStart"/>
+      <w:r>
+        <w:rPr>
+          <w:rFonts w:ascii="Arial" w:hAnsi="Arial" w:cs="Arial"/>
+          <w:sz w:val="24"/>
+          <w:szCs w:val="24"/>
+        </w:rPr>
+        <w:t>tersebut</w:t>
+      </w:r>
+      <w:proofErr w:type="spellEnd"/>
+      <w:r>
+        <w:rPr>
+          <w:rFonts w:ascii="Arial" w:hAnsi="Arial" w:cs="Arial"/>
+          <w:sz w:val="24"/>
+          <w:szCs w:val="24"/>
+        </w:rPr>
+        <w:t xml:space="preserve"> </w:t>
+      </w:r>
+      <w:proofErr w:type="spellStart"/>
+      <w:r>
+        <w:rPr>
+          <w:rFonts w:ascii="Arial" w:hAnsi="Arial" w:cs="Arial"/>
+          <w:sz w:val="24"/>
+          <w:szCs w:val="24"/>
+        </w:rPr>
+        <w:t>mencakup</w:t>
+      </w:r>
+      <w:proofErr w:type="spellEnd"/>
+      <w:r>
+        <w:rPr>
+          <w:rFonts w:ascii="Arial" w:hAnsi="Arial" w:cs="Arial"/>
+          <w:sz w:val="24"/>
+          <w:szCs w:val="24"/>
+        </w:rPr>
+        <w:t xml:space="preserve"> </w:t>
+      </w:r>
+      <w:proofErr w:type="spellStart"/>
+      <w:r>
+        <w:rPr>
+          <w:rFonts w:ascii="Arial" w:hAnsi="Arial" w:cs="Arial"/>
+          <w:sz w:val="24"/>
+          <w:szCs w:val="24"/>
+        </w:rPr>
+        <w:t>permasalahan</w:t>
+      </w:r>
+      <w:proofErr w:type="spellEnd"/>
+      <w:r>
+        <w:rPr>
+          <w:rFonts w:ascii="Arial" w:hAnsi="Arial" w:cs="Arial"/>
+          <w:sz w:val="24"/>
+          <w:szCs w:val="24"/>
+        </w:rPr>
+        <w:t xml:space="preserve"> </w:t>
+      </w:r>
+      <w:proofErr w:type="spellStart"/>
+      <w:r>
+        <w:rPr>
+          <w:rFonts w:ascii="Arial" w:hAnsi="Arial" w:cs="Arial"/>
+          <w:sz w:val="24"/>
+          <w:szCs w:val="24"/>
+        </w:rPr>
+        <w:t>jangka</w:t>
+      </w:r>
+      <w:proofErr w:type="spellEnd"/>
+      <w:r>
+        <w:rPr>
+          <w:rFonts w:ascii="Arial" w:hAnsi="Arial" w:cs="Arial"/>
+          <w:sz w:val="24"/>
+          <w:szCs w:val="24"/>
+        </w:rPr>
+        <w:t xml:space="preserve"> </w:t>
+      </w:r>
+      <w:proofErr w:type="spellStart"/>
+      <w:r>
+        <w:rPr>
+          <w:rFonts w:ascii="Arial" w:hAnsi="Arial" w:cs="Arial"/>
+          <w:sz w:val="24"/>
+          <w:szCs w:val="24"/>
+        </w:rPr>
+        <w:t>pendek</w:t>
+      </w:r>
+      <w:proofErr w:type="spellEnd"/>
+      <w:r>
+        <w:rPr>
+          <w:rFonts w:ascii="Arial" w:hAnsi="Arial" w:cs="Arial"/>
+          <w:sz w:val="24"/>
+          <w:szCs w:val="24"/>
+        </w:rPr>
+        <w:t xml:space="preserve"> </w:t>
+      </w:r>
+      <w:proofErr w:type="spellStart"/>
+      <w:r>
+        <w:rPr>
+          <w:rFonts w:ascii="Arial" w:hAnsi="Arial" w:cs="Arial"/>
+          <w:sz w:val="24"/>
+          <w:szCs w:val="24"/>
+        </w:rPr>
+        <w:t>dan</w:t>
+      </w:r>
+      <w:proofErr w:type="spellEnd"/>
+      <w:r>
+        <w:rPr>
+          <w:rFonts w:ascii="Arial" w:hAnsi="Arial" w:cs="Arial"/>
+          <w:sz w:val="24"/>
+          <w:szCs w:val="24"/>
+        </w:rPr>
+        <w:t xml:space="preserve"> </w:t>
+      </w:r>
+      <w:proofErr w:type="spellStart"/>
+      <w:r>
+        <w:rPr>
+          <w:rFonts w:ascii="Arial" w:hAnsi="Arial" w:cs="Arial"/>
+          <w:sz w:val="24"/>
+          <w:szCs w:val="24"/>
+        </w:rPr>
+        <w:t>jangka</w:t>
+      </w:r>
+      <w:proofErr w:type="spellEnd"/>
+      <w:r>
+        <w:rPr>
+          <w:rFonts w:ascii="Arial" w:hAnsi="Arial" w:cs="Arial"/>
+          <w:sz w:val="24"/>
+          <w:szCs w:val="24"/>
+        </w:rPr>
+        <w:t xml:space="preserve"> </w:t>
+      </w:r>
+      <w:proofErr w:type="spellStart"/>
+      <w:r>
+        <w:rPr>
+          <w:rFonts w:ascii="Arial" w:hAnsi="Arial" w:cs="Arial"/>
+          <w:sz w:val="24"/>
+          <w:szCs w:val="24"/>
+        </w:rPr>
+        <w:t>panjang</w:t>
+      </w:r>
+      <w:proofErr w:type="spellEnd"/>
+      <w:r>
+        <w:rPr>
+          <w:rFonts w:ascii="Arial" w:hAnsi="Arial" w:cs="Arial"/>
+          <w:sz w:val="24"/>
+          <w:szCs w:val="24"/>
+        </w:rPr>
+        <w:t>.</w:t>
+      </w:r>
+      <w:r>
+        <w:rPr>
+          <w:rFonts w:ascii="Arial" w:hAnsi="Arial" w:cs="Arial"/>
+          <w:sz w:val="24"/>
+          <w:szCs w:val="24"/>
+        </w:rPr>
+        <w:t xml:space="preserve"> </w:t>
+      </w:r>
+      <w:proofErr w:type="spellStart"/>
+      <w:r>
+        <w:rPr>
+          <w:rFonts w:ascii="Arial" w:hAnsi="Arial" w:cs="Arial"/>
+          <w:sz w:val="24"/>
+          <w:szCs w:val="24"/>
+        </w:rPr>
+        <w:t>Permasalahan</w:t>
+      </w:r>
+      <w:proofErr w:type="spellEnd"/>
+      <w:r>
+        <w:rPr>
+          <w:rFonts w:ascii="Arial" w:hAnsi="Arial" w:cs="Arial"/>
+          <w:sz w:val="24"/>
+          <w:szCs w:val="24"/>
+        </w:rPr>
+        <w:t xml:space="preserve"> </w:t>
+      </w:r>
+      <w:proofErr w:type="spellStart"/>
+      <w:r>
+        <w:rPr>
+          <w:rFonts w:ascii="Arial" w:hAnsi="Arial" w:cs="Arial"/>
+          <w:sz w:val="24"/>
+          <w:szCs w:val="24"/>
+        </w:rPr>
+        <w:t>jangka</w:t>
+      </w:r>
+      <w:proofErr w:type="spellEnd"/>
+      <w:r>
+        <w:rPr>
+          <w:rFonts w:ascii="Arial" w:hAnsi="Arial" w:cs="Arial"/>
+          <w:sz w:val="24"/>
+          <w:szCs w:val="24"/>
+        </w:rPr>
+        <w:t xml:space="preserve"> </w:t>
+      </w:r>
+      <w:proofErr w:type="spellStart"/>
+      <w:r>
+        <w:rPr>
+          <w:rFonts w:ascii="Arial" w:hAnsi="Arial" w:cs="Arial"/>
+          <w:sz w:val="24"/>
+          <w:szCs w:val="24"/>
+        </w:rPr>
+        <w:t>pendek</w:t>
+      </w:r>
+      <w:proofErr w:type="spellEnd"/>
+      <w:r>
+        <w:rPr>
+          <w:rFonts w:ascii="Arial" w:hAnsi="Arial" w:cs="Arial"/>
+          <w:sz w:val="24"/>
+          <w:szCs w:val="24"/>
+        </w:rPr>
+        <w:t xml:space="preserve"> yang </w:t>
+      </w:r>
+      <w:proofErr w:type="spellStart"/>
+      <w:r>
+        <w:rPr>
+          <w:rFonts w:ascii="Arial" w:hAnsi="Arial" w:cs="Arial"/>
+          <w:sz w:val="24"/>
+          <w:szCs w:val="24"/>
+        </w:rPr>
+        <w:t>dihadapi</w:t>
+      </w:r>
+      <w:proofErr w:type="spellEnd"/>
+      <w:r>
+        <w:rPr>
+          <w:rFonts w:ascii="Arial" w:hAnsi="Arial" w:cs="Arial"/>
+          <w:sz w:val="24"/>
+          <w:szCs w:val="24"/>
+        </w:rPr>
+        <w:t xml:space="preserve"> Indonesia </w:t>
+      </w:r>
+      <w:proofErr w:type="spellStart"/>
+      <w:r>
+        <w:rPr>
+          <w:rFonts w:ascii="Arial" w:hAnsi="Arial" w:cs="Arial"/>
+          <w:sz w:val="24"/>
+          <w:szCs w:val="24"/>
+        </w:rPr>
+        <w:t>saat</w:t>
+      </w:r>
+      <w:proofErr w:type="spellEnd"/>
+      <w:r>
+        <w:rPr>
+          <w:rFonts w:ascii="Arial" w:hAnsi="Arial" w:cs="Arial"/>
+          <w:sz w:val="24"/>
+          <w:szCs w:val="24"/>
+        </w:rPr>
+        <w:t xml:space="preserve"> </w:t>
+      </w:r>
+      <w:proofErr w:type="spellStart"/>
+      <w:r>
+        <w:rPr>
+          <w:rFonts w:ascii="Arial" w:hAnsi="Arial" w:cs="Arial"/>
+          <w:sz w:val="24"/>
+          <w:szCs w:val="24"/>
+        </w:rPr>
+        <w:t>itu</w:t>
+      </w:r>
+      <w:proofErr w:type="spellEnd"/>
+      <w:r>
+        <w:rPr>
+          <w:rFonts w:ascii="Arial" w:hAnsi="Arial" w:cs="Arial"/>
+          <w:sz w:val="24"/>
+          <w:szCs w:val="24"/>
+        </w:rPr>
+        <w:t xml:space="preserve"> </w:t>
+      </w:r>
+      <w:proofErr w:type="spellStart"/>
+      <w:r>
+        <w:rPr>
+          <w:rFonts w:ascii="Arial" w:hAnsi="Arial" w:cs="Arial"/>
+          <w:sz w:val="24"/>
+          <w:szCs w:val="24"/>
+        </w:rPr>
+        <w:t>adalah</w:t>
+      </w:r>
+      <w:proofErr w:type="spellEnd"/>
+      <w:r>
+        <w:rPr>
+          <w:rFonts w:ascii="Arial" w:hAnsi="Arial" w:cs="Arial"/>
+          <w:sz w:val="24"/>
+          <w:szCs w:val="24"/>
+        </w:rPr>
+        <w:t xml:space="preserve"> </w:t>
+      </w:r>
+      <w:proofErr w:type="spellStart"/>
+      <w:r>
+        <w:rPr>
+          <w:rFonts w:ascii="Arial" w:hAnsi="Arial" w:cs="Arial"/>
+          <w:sz w:val="24"/>
+          <w:szCs w:val="24"/>
+        </w:rPr>
+        <w:t>tingginya</w:t>
+      </w:r>
+      <w:proofErr w:type="spellEnd"/>
+      <w:r>
+        <w:rPr>
+          <w:rFonts w:ascii="Arial" w:hAnsi="Arial" w:cs="Arial"/>
+          <w:sz w:val="24"/>
+          <w:szCs w:val="24"/>
+        </w:rPr>
+        <w:t xml:space="preserve"> </w:t>
+      </w:r>
+      <w:proofErr w:type="spellStart"/>
+      <w:r>
+        <w:rPr>
+          <w:rFonts w:ascii="Arial" w:hAnsi="Arial" w:cs="Arial"/>
+          <w:sz w:val="24"/>
+          <w:szCs w:val="24"/>
+        </w:rPr>
+        <w:t>jumlah</w:t>
+      </w:r>
+      <w:proofErr w:type="spellEnd"/>
+      <w:r>
+        <w:rPr>
+          <w:rFonts w:ascii="Arial" w:hAnsi="Arial" w:cs="Arial"/>
+          <w:sz w:val="24"/>
+          <w:szCs w:val="24"/>
+        </w:rPr>
+        <w:t xml:space="preserve"> </w:t>
+      </w:r>
+      <w:proofErr w:type="spellStart"/>
+      <w:r>
+        <w:rPr>
+          <w:rFonts w:ascii="Arial" w:hAnsi="Arial" w:cs="Arial"/>
+          <w:sz w:val="24"/>
+          <w:szCs w:val="24"/>
+        </w:rPr>
+        <w:t>uang</w:t>
+      </w:r>
+      <w:proofErr w:type="spellEnd"/>
+      <w:r>
+        <w:rPr>
+          <w:rFonts w:ascii="Arial" w:hAnsi="Arial" w:cs="Arial"/>
+          <w:sz w:val="24"/>
+          <w:szCs w:val="24"/>
+        </w:rPr>
+        <w:t xml:space="preserve"> yang </w:t>
+      </w:r>
+      <w:proofErr w:type="spellStart"/>
+      <w:r>
+        <w:rPr>
+          <w:rFonts w:ascii="Arial" w:hAnsi="Arial" w:cs="Arial"/>
+          <w:sz w:val="24"/>
+          <w:szCs w:val="24"/>
+        </w:rPr>
+        <w:t>beredar</w:t>
+      </w:r>
+      <w:proofErr w:type="spellEnd"/>
+      <w:r>
+        <w:rPr>
+          <w:rFonts w:ascii="Arial" w:hAnsi="Arial" w:cs="Arial"/>
+          <w:sz w:val="24"/>
+          <w:szCs w:val="24"/>
+        </w:rPr>
+        <w:t xml:space="preserve"> </w:t>
+      </w:r>
+      <w:proofErr w:type="spellStart"/>
+      <w:r>
+        <w:rPr>
+          <w:rFonts w:ascii="Arial" w:hAnsi="Arial" w:cs="Arial"/>
+          <w:sz w:val="24"/>
+          <w:szCs w:val="24"/>
+        </w:rPr>
+        <w:t>dan</w:t>
+      </w:r>
+      <w:proofErr w:type="spellEnd"/>
+      <w:r>
+        <w:rPr>
+          <w:rFonts w:ascii="Arial" w:hAnsi="Arial" w:cs="Arial"/>
+          <w:sz w:val="24"/>
+          <w:szCs w:val="24"/>
+        </w:rPr>
+        <w:t xml:space="preserve"> </w:t>
+      </w:r>
+      <w:proofErr w:type="spellStart"/>
+      <w:r>
+        <w:rPr>
+          <w:rFonts w:ascii="Arial" w:hAnsi="Arial" w:cs="Arial"/>
+          <w:sz w:val="24"/>
+          <w:szCs w:val="24"/>
+        </w:rPr>
+        <w:t>meningkatnya</w:t>
+      </w:r>
+      <w:proofErr w:type="spellEnd"/>
+      <w:r>
+        <w:rPr>
+          <w:rFonts w:ascii="Arial" w:hAnsi="Arial" w:cs="Arial"/>
+          <w:sz w:val="24"/>
+          <w:szCs w:val="24"/>
+        </w:rPr>
+        <w:t xml:space="preserve"> </w:t>
+      </w:r>
+      <w:proofErr w:type="spellStart"/>
+      <w:r>
+        <w:rPr>
+          <w:rFonts w:ascii="Arial" w:hAnsi="Arial" w:cs="Arial"/>
+          <w:sz w:val="24"/>
+          <w:szCs w:val="24"/>
+        </w:rPr>
+        <w:t>biaya</w:t>
+      </w:r>
+      <w:proofErr w:type="spellEnd"/>
+      <w:r>
+        <w:rPr>
+          <w:rFonts w:ascii="Arial" w:hAnsi="Arial" w:cs="Arial"/>
+          <w:sz w:val="24"/>
+          <w:szCs w:val="24"/>
+        </w:rPr>
+        <w:t xml:space="preserve"> </w:t>
+      </w:r>
+      <w:proofErr w:type="spellStart"/>
+      <w:r>
+        <w:rPr>
+          <w:rFonts w:ascii="Arial" w:hAnsi="Arial" w:cs="Arial"/>
+          <w:sz w:val="24"/>
+          <w:szCs w:val="24"/>
+        </w:rPr>
+        <w:t>hidup</w:t>
+      </w:r>
+      <w:proofErr w:type="spellEnd"/>
+      <w:r>
+        <w:rPr>
+          <w:rFonts w:ascii="Arial" w:hAnsi="Arial" w:cs="Arial"/>
+          <w:sz w:val="24"/>
+          <w:szCs w:val="24"/>
+        </w:rPr>
+        <w:t xml:space="preserve">. </w:t>
+      </w:r>
+      <w:proofErr w:type="spellStart"/>
+      <w:r>
+        <w:rPr>
+          <w:rFonts w:ascii="Arial" w:hAnsi="Arial" w:cs="Arial"/>
+          <w:sz w:val="24"/>
+          <w:szCs w:val="24"/>
+        </w:rPr>
+        <w:t>Sementara</w:t>
+      </w:r>
+      <w:proofErr w:type="spellEnd"/>
+      <w:r>
+        <w:rPr>
+          <w:rFonts w:ascii="Arial" w:hAnsi="Arial" w:cs="Arial"/>
+          <w:sz w:val="24"/>
+          <w:szCs w:val="24"/>
+        </w:rPr>
+        <w:t xml:space="preserve"> </w:t>
+      </w:r>
+      <w:proofErr w:type="spellStart"/>
+      <w:r>
+        <w:rPr>
+          <w:rFonts w:ascii="Arial" w:hAnsi="Arial" w:cs="Arial"/>
+          <w:sz w:val="24"/>
+          <w:szCs w:val="24"/>
+        </w:rPr>
+        <w:t>permasalahan</w:t>
+      </w:r>
+      <w:proofErr w:type="spellEnd"/>
+      <w:r>
+        <w:rPr>
+          <w:rFonts w:ascii="Arial" w:hAnsi="Arial" w:cs="Arial"/>
+          <w:sz w:val="24"/>
+          <w:szCs w:val="24"/>
+        </w:rPr>
+        <w:t xml:space="preserve"> </w:t>
+      </w:r>
+      <w:proofErr w:type="spellStart"/>
+      <w:r>
+        <w:rPr>
+          <w:rFonts w:ascii="Arial" w:hAnsi="Arial" w:cs="Arial"/>
+          <w:sz w:val="24"/>
+          <w:szCs w:val="24"/>
+        </w:rPr>
+        <w:t>jangka</w:t>
+      </w:r>
+      <w:proofErr w:type="spellEnd"/>
+      <w:r>
+        <w:rPr>
+          <w:rFonts w:ascii="Arial" w:hAnsi="Arial" w:cs="Arial"/>
+          <w:sz w:val="24"/>
+          <w:szCs w:val="24"/>
+        </w:rPr>
+        <w:t xml:space="preserve"> </w:t>
+      </w:r>
+      <w:proofErr w:type="spellStart"/>
+      <w:r>
+        <w:rPr>
+          <w:rFonts w:ascii="Arial" w:hAnsi="Arial" w:cs="Arial"/>
+          <w:sz w:val="24"/>
+          <w:szCs w:val="24"/>
+        </w:rPr>
+        <w:t>panjangnya</w:t>
+      </w:r>
+      <w:proofErr w:type="spellEnd"/>
+      <w:r>
+        <w:rPr>
+          <w:rFonts w:ascii="Arial" w:hAnsi="Arial" w:cs="Arial"/>
+          <w:sz w:val="24"/>
+          <w:szCs w:val="24"/>
+        </w:rPr>
+        <w:t xml:space="preserve"> </w:t>
+      </w:r>
+      <w:proofErr w:type="spellStart"/>
+      <w:r>
+        <w:rPr>
+          <w:rFonts w:ascii="Arial" w:hAnsi="Arial" w:cs="Arial"/>
+          <w:sz w:val="24"/>
+          <w:szCs w:val="24"/>
+        </w:rPr>
+        <w:t>adalah</w:t>
+      </w:r>
+      <w:proofErr w:type="spellEnd"/>
+      <w:r>
+        <w:rPr>
+          <w:rFonts w:ascii="Arial" w:hAnsi="Arial" w:cs="Arial"/>
+          <w:sz w:val="24"/>
+          <w:szCs w:val="24"/>
+        </w:rPr>
+        <w:t xml:space="preserve"> </w:t>
+      </w:r>
+      <w:proofErr w:type="spellStart"/>
+      <w:r>
+        <w:rPr>
+          <w:rFonts w:ascii="Arial" w:hAnsi="Arial" w:cs="Arial"/>
+          <w:sz w:val="24"/>
+          <w:szCs w:val="24"/>
+        </w:rPr>
+        <w:t>pertambahan</w:t>
+      </w:r>
+      <w:proofErr w:type="spellEnd"/>
+      <w:r>
+        <w:rPr>
+          <w:rFonts w:ascii="Arial" w:hAnsi="Arial" w:cs="Arial"/>
+          <w:sz w:val="24"/>
+          <w:szCs w:val="24"/>
+        </w:rPr>
+        <w:t xml:space="preserve"> </w:t>
+      </w:r>
+      <w:proofErr w:type="spellStart"/>
+      <w:r>
+        <w:rPr>
+          <w:rFonts w:ascii="Arial" w:hAnsi="Arial" w:cs="Arial"/>
+          <w:sz w:val="24"/>
+          <w:szCs w:val="24"/>
+        </w:rPr>
+        <w:t>jumlah</w:t>
+      </w:r>
+      <w:proofErr w:type="spellEnd"/>
+      <w:r>
+        <w:rPr>
+          <w:rFonts w:ascii="Arial" w:hAnsi="Arial" w:cs="Arial"/>
+          <w:sz w:val="24"/>
+          <w:szCs w:val="24"/>
+        </w:rPr>
+        <w:t xml:space="preserve"> </w:t>
+      </w:r>
+      <w:proofErr w:type="spellStart"/>
+      <w:r>
+        <w:rPr>
+          <w:rFonts w:ascii="Arial" w:hAnsi="Arial" w:cs="Arial"/>
+          <w:sz w:val="24"/>
+          <w:szCs w:val="24"/>
+        </w:rPr>
+        <w:t>penduduk</w:t>
+      </w:r>
+      <w:proofErr w:type="spellEnd"/>
+      <w:r>
+        <w:rPr>
+          <w:rFonts w:ascii="Arial" w:hAnsi="Arial" w:cs="Arial"/>
+          <w:sz w:val="24"/>
+          <w:szCs w:val="24"/>
+        </w:rPr>
+        <w:t xml:space="preserve"> yang </w:t>
+      </w:r>
+      <w:proofErr w:type="spellStart"/>
+      <w:r>
+        <w:rPr>
+          <w:rFonts w:ascii="Arial" w:hAnsi="Arial" w:cs="Arial"/>
+          <w:sz w:val="24"/>
+          <w:szCs w:val="24"/>
+        </w:rPr>
+        <w:t>diiringi</w:t>
+      </w:r>
+      <w:proofErr w:type="spellEnd"/>
+      <w:r>
+        <w:rPr>
+          <w:rFonts w:ascii="Arial" w:hAnsi="Arial" w:cs="Arial"/>
+          <w:sz w:val="24"/>
+          <w:szCs w:val="24"/>
+        </w:rPr>
+        <w:t xml:space="preserve"> </w:t>
+      </w:r>
+      <w:proofErr w:type="spellStart"/>
+      <w:r>
+        <w:rPr>
+          <w:rFonts w:ascii="Arial" w:hAnsi="Arial" w:cs="Arial"/>
+          <w:sz w:val="24"/>
+          <w:szCs w:val="24"/>
+        </w:rPr>
+        <w:t>tingkat</w:t>
+      </w:r>
+      <w:proofErr w:type="spellEnd"/>
+      <w:r>
+        <w:rPr>
+          <w:rFonts w:ascii="Arial" w:hAnsi="Arial" w:cs="Arial"/>
+          <w:sz w:val="24"/>
+          <w:szCs w:val="24"/>
+        </w:rPr>
+        <w:t xml:space="preserve"> </w:t>
+      </w:r>
+      <w:proofErr w:type="spellStart"/>
+      <w:r>
+        <w:rPr>
+          <w:rFonts w:ascii="Arial" w:hAnsi="Arial" w:cs="Arial"/>
+          <w:sz w:val="24"/>
+          <w:szCs w:val="24"/>
+        </w:rPr>
+        <w:t>kesejahteraan</w:t>
+      </w:r>
+      <w:proofErr w:type="spellEnd"/>
+      <w:r>
+        <w:rPr>
+          <w:rFonts w:ascii="Arial" w:hAnsi="Arial" w:cs="Arial"/>
+          <w:sz w:val="24"/>
+          <w:szCs w:val="24"/>
+        </w:rPr>
+        <w:t xml:space="preserve"> yang </w:t>
+      </w:r>
+      <w:proofErr w:type="spellStart"/>
+      <w:r>
+        <w:rPr>
+          <w:rFonts w:ascii="Arial" w:hAnsi="Arial" w:cs="Arial"/>
+          <w:sz w:val="24"/>
+          <w:szCs w:val="24"/>
+        </w:rPr>
+        <w:t>rendah</w:t>
+      </w:r>
+      <w:proofErr w:type="spellEnd"/>
+      <w:r>
+        <w:rPr>
+          <w:rFonts w:ascii="Arial" w:hAnsi="Arial" w:cs="Arial"/>
+          <w:sz w:val="24"/>
+          <w:szCs w:val="24"/>
+        </w:rPr>
+        <w:t>.</w:t>
+      </w:r>
+      <w:r>
+        <w:rPr>
+          <w:rFonts w:ascii="Arial" w:hAnsi="Arial" w:cs="Arial"/>
+          <w:sz w:val="24"/>
+          <w:szCs w:val="24"/>
+        </w:rPr>
+        <w:t xml:space="preserve"> </w:t>
+      </w:r>
+      <w:proofErr w:type="spellStart"/>
+      <w:r>
+        <w:rPr>
+          <w:rFonts w:ascii="Arial" w:hAnsi="Arial" w:cs="Arial"/>
+          <w:sz w:val="24"/>
+          <w:szCs w:val="24"/>
+        </w:rPr>
+        <w:t>Untuk</w:t>
+      </w:r>
+      <w:proofErr w:type="spellEnd"/>
+      <w:r>
+        <w:rPr>
+          <w:rFonts w:ascii="Arial" w:hAnsi="Arial" w:cs="Arial"/>
+          <w:sz w:val="24"/>
+          <w:szCs w:val="24"/>
+        </w:rPr>
+        <w:t xml:space="preserve"> </w:t>
+      </w:r>
+      <w:proofErr w:type="spellStart"/>
+      <w:r>
+        <w:rPr>
+          <w:rFonts w:ascii="Arial" w:hAnsi="Arial" w:cs="Arial"/>
+          <w:sz w:val="24"/>
+          <w:szCs w:val="24"/>
+        </w:rPr>
+        <w:t>memperbaiki</w:t>
+      </w:r>
+      <w:proofErr w:type="spellEnd"/>
+      <w:r>
+        <w:rPr>
+          <w:rFonts w:ascii="Arial" w:hAnsi="Arial" w:cs="Arial"/>
+          <w:sz w:val="24"/>
+          <w:szCs w:val="24"/>
+        </w:rPr>
+        <w:t xml:space="preserve"> </w:t>
+      </w:r>
+      <w:proofErr w:type="spellStart"/>
+      <w:r>
+        <w:rPr>
+          <w:rFonts w:ascii="Arial" w:hAnsi="Arial" w:cs="Arial"/>
+          <w:sz w:val="24"/>
+          <w:szCs w:val="24"/>
+        </w:rPr>
+        <w:t>kondisi</w:t>
+      </w:r>
+      <w:proofErr w:type="spellEnd"/>
+      <w:r>
+        <w:rPr>
+          <w:rFonts w:ascii="Arial" w:hAnsi="Arial" w:cs="Arial"/>
+          <w:sz w:val="24"/>
+          <w:szCs w:val="24"/>
+        </w:rPr>
+        <w:t xml:space="preserve"> </w:t>
+      </w:r>
+      <w:proofErr w:type="spellStart"/>
+      <w:r>
+        <w:rPr>
+          <w:rFonts w:ascii="Arial" w:hAnsi="Arial" w:cs="Arial"/>
+          <w:sz w:val="24"/>
+          <w:szCs w:val="24"/>
+        </w:rPr>
+        <w:t>ekonomi</w:t>
+      </w:r>
+      <w:proofErr w:type="spellEnd"/>
+      <w:r>
+        <w:rPr>
+          <w:rFonts w:ascii="Arial" w:hAnsi="Arial" w:cs="Arial"/>
+          <w:sz w:val="24"/>
+          <w:szCs w:val="24"/>
+        </w:rPr>
+        <w:t xml:space="preserve">, </w:t>
+      </w:r>
+      <w:proofErr w:type="spellStart"/>
+      <w:r>
+        <w:rPr>
+          <w:rFonts w:ascii="Arial" w:hAnsi="Arial" w:cs="Arial"/>
+          <w:sz w:val="24"/>
+          <w:szCs w:val="24"/>
+        </w:rPr>
+        <w:t>pemerintah</w:t>
+      </w:r>
+      <w:proofErr w:type="spellEnd"/>
+      <w:r>
+        <w:rPr>
+          <w:rFonts w:ascii="Arial" w:hAnsi="Arial" w:cs="Arial"/>
+          <w:sz w:val="24"/>
+          <w:szCs w:val="24"/>
+        </w:rPr>
+        <w:t xml:space="preserve"> </w:t>
+      </w:r>
+      <w:proofErr w:type="spellStart"/>
+      <w:r>
+        <w:rPr>
+          <w:rFonts w:ascii="Arial" w:hAnsi="Arial" w:cs="Arial"/>
+          <w:sz w:val="24"/>
+          <w:szCs w:val="24"/>
+        </w:rPr>
+        <w:t>melakukan</w:t>
+      </w:r>
+      <w:proofErr w:type="spellEnd"/>
+      <w:r>
+        <w:rPr>
+          <w:rFonts w:ascii="Arial" w:hAnsi="Arial" w:cs="Arial"/>
+          <w:sz w:val="24"/>
+          <w:szCs w:val="24"/>
+        </w:rPr>
+        <w:t xml:space="preserve"> </w:t>
+      </w:r>
+      <w:proofErr w:type="spellStart"/>
+      <w:r>
+        <w:rPr>
+          <w:rFonts w:ascii="Arial" w:hAnsi="Arial" w:cs="Arial"/>
+          <w:sz w:val="24"/>
+          <w:szCs w:val="24"/>
+        </w:rPr>
+        <w:t>berbagai</w:t>
+      </w:r>
+      <w:proofErr w:type="spellEnd"/>
+      <w:r>
+        <w:rPr>
+          <w:rFonts w:ascii="Arial" w:hAnsi="Arial" w:cs="Arial"/>
+          <w:sz w:val="24"/>
+          <w:szCs w:val="24"/>
+        </w:rPr>
+        <w:t xml:space="preserve"> </w:t>
+      </w:r>
+      <w:proofErr w:type="spellStart"/>
+      <w:r>
+        <w:rPr>
+          <w:rFonts w:ascii="Arial" w:hAnsi="Arial" w:cs="Arial"/>
+          <w:sz w:val="24"/>
+          <w:szCs w:val="24"/>
+        </w:rPr>
+        <w:t>upaya</w:t>
+      </w:r>
+      <w:proofErr w:type="spellEnd"/>
+      <w:r>
+        <w:rPr>
+          <w:rFonts w:ascii="Arial" w:hAnsi="Arial" w:cs="Arial"/>
+          <w:sz w:val="24"/>
+          <w:szCs w:val="24"/>
+        </w:rPr>
+        <w:t xml:space="preserve"> </w:t>
+      </w:r>
+      <w:proofErr w:type="spellStart"/>
+      <w:r>
+        <w:rPr>
+          <w:rFonts w:ascii="Arial" w:hAnsi="Arial" w:cs="Arial"/>
+          <w:sz w:val="24"/>
+          <w:szCs w:val="24"/>
+        </w:rPr>
+        <w:t>sebagai</w:t>
+      </w:r>
+      <w:proofErr w:type="spellEnd"/>
+      <w:r>
+        <w:rPr>
+          <w:rFonts w:ascii="Arial" w:hAnsi="Arial" w:cs="Arial"/>
+          <w:sz w:val="24"/>
+          <w:szCs w:val="24"/>
+        </w:rPr>
+        <w:t xml:space="preserve"> </w:t>
+      </w:r>
+      <w:proofErr w:type="spellStart"/>
+      <w:r>
+        <w:rPr>
+          <w:rFonts w:ascii="Arial" w:hAnsi="Arial" w:cs="Arial"/>
+          <w:sz w:val="24"/>
+          <w:szCs w:val="24"/>
+        </w:rPr>
+        <w:t>berikut</w:t>
+      </w:r>
+      <w:proofErr w:type="spellEnd"/>
+      <w:r>
+        <w:rPr>
+          <w:rFonts w:ascii="Arial" w:hAnsi="Arial" w:cs="Arial"/>
+          <w:sz w:val="24"/>
+          <w:szCs w:val="24"/>
+        </w:rPr>
+        <w:t>.</w:t>
+      </w:r>
+    </w:p>
+    <w:p>
+      <w:pPr>
+        <w:pStyle w:val="ListParagraph"/>
+        <w:numPr>
+          <w:ilvl w:val="0"/>
+          <w:numId w:val="5"/>
+        </w:numPr>
+        <w:jc w:val="both"/>
+        <w:rPr>
+          <w:rFonts w:ascii="Arial" w:hAnsi="Arial" w:cs="Arial"/>
+          <w:sz w:val="24"/>
+          <w:szCs w:val="24"/>
+        </w:rPr>
+      </w:pPr>
+      <w:proofErr w:type="spellStart"/>
+      <w:r>
+        <w:rPr>
+          <w:rFonts w:ascii="Arial" w:hAnsi="Arial" w:cs="Arial"/>
+          <w:sz w:val="24"/>
+          <w:szCs w:val="24"/>
+        </w:rPr>
+        <w:t>Gunting</w:t>
+      </w:r>
+      <w:proofErr w:type="spellEnd"/>
+      <w:r>
+        <w:rPr>
+          <w:rFonts w:ascii="Arial" w:hAnsi="Arial" w:cs="Arial"/>
+          <w:sz w:val="24"/>
+          <w:szCs w:val="24"/>
+        </w:rPr>
+        <w:t xml:space="preserve"> </w:t>
+      </w:r>
+      <w:proofErr w:type="spellStart"/>
+      <w:r>
+        <w:rPr>
+          <w:rFonts w:ascii="Arial" w:hAnsi="Arial" w:cs="Arial"/>
+          <w:sz w:val="24"/>
+          <w:szCs w:val="24"/>
+        </w:rPr>
+        <w:t>Syariffudin</w:t>
+      </w:r>
+      <w:proofErr w:type="spellEnd"/>
+    </w:p>
+    <w:p>
+      <w:pPr>
+        <w:pStyle w:val="ListParagraph"/>
+        <w:numPr>
+          <w:ilvl w:val="0"/>
+          <w:numId w:val="5"/>
+        </w:numPr>
+        <w:jc w:val="both"/>
+        <w:rPr>
+          <w:rFonts w:ascii="Arial" w:hAnsi="Arial" w:cs="Arial"/>
+          <w:sz w:val="24"/>
+          <w:szCs w:val="24"/>
+        </w:rPr>
+      </w:pPr>
+      <w:proofErr w:type="spellStart"/>
+      <w:r>
+        <w:rPr>
+          <w:rFonts w:ascii="Arial" w:hAnsi="Arial" w:cs="Arial"/>
+          <w:sz w:val="24"/>
+          <w:szCs w:val="24"/>
+        </w:rPr>
+        <w:t>Sistem</w:t>
+      </w:r>
+      <w:proofErr w:type="spellEnd"/>
+      <w:r>
+        <w:rPr>
+          <w:rFonts w:ascii="Arial" w:hAnsi="Arial" w:cs="Arial"/>
+          <w:sz w:val="24"/>
+          <w:szCs w:val="24"/>
+        </w:rPr>
+        <w:t xml:space="preserve"> </w:t>
+      </w:r>
+      <w:proofErr w:type="spellStart"/>
+      <w:r>
+        <w:rPr>
+          <w:rFonts w:ascii="Arial" w:hAnsi="Arial" w:cs="Arial"/>
+          <w:sz w:val="24"/>
+          <w:szCs w:val="24"/>
+        </w:rPr>
+        <w:t>Ekonomi</w:t>
+      </w:r>
+      <w:proofErr w:type="spellEnd"/>
+      <w:r>
+        <w:rPr>
+          <w:rFonts w:ascii="Arial" w:hAnsi="Arial" w:cs="Arial"/>
+          <w:sz w:val="24"/>
+          <w:szCs w:val="24"/>
+        </w:rPr>
+        <w:t xml:space="preserve"> </w:t>
+      </w:r>
+      <w:proofErr w:type="spellStart"/>
+      <w:r>
+        <w:rPr>
+          <w:rFonts w:ascii="Arial" w:hAnsi="Arial" w:cs="Arial"/>
+          <w:sz w:val="24"/>
+          <w:szCs w:val="24"/>
+        </w:rPr>
+        <w:t>Gerakan</w:t>
+      </w:r>
+      <w:proofErr w:type="spellEnd"/>
+      <w:r>
+        <w:rPr>
+          <w:rFonts w:ascii="Arial" w:hAnsi="Arial" w:cs="Arial"/>
+          <w:sz w:val="24"/>
+          <w:szCs w:val="24"/>
+        </w:rPr>
+        <w:t xml:space="preserve"> </w:t>
+      </w:r>
+      <w:proofErr w:type="spellStart"/>
+      <w:r>
+        <w:rPr>
+          <w:rFonts w:ascii="Arial" w:hAnsi="Arial" w:cs="Arial"/>
+          <w:sz w:val="24"/>
+          <w:szCs w:val="24"/>
+        </w:rPr>
+        <w:t>Benteng</w:t>
+      </w:r>
+      <w:proofErr w:type="spellEnd"/>
+    </w:p>
+    <w:p>
+      <w:pPr>
+        <w:pStyle w:val="ListParagraph"/>
+        <w:numPr>
+          <w:ilvl w:val="0"/>
+          <w:numId w:val="5"/>
+        </w:numPr>
+        <w:jc w:val="both"/>
+        <w:rPr>
+          <w:rFonts w:ascii="Arial" w:hAnsi="Arial" w:cs="Arial"/>
+          <w:sz w:val="24"/>
+          <w:szCs w:val="24"/>
+        </w:rPr>
+      </w:pPr>
+      <w:proofErr w:type="spellStart"/>
+      <w:r>
+        <w:rPr>
+          <w:rFonts w:ascii="Arial" w:hAnsi="Arial" w:cs="Arial"/>
+          <w:sz w:val="24"/>
+          <w:szCs w:val="24"/>
+        </w:rPr>
+        <w:t>Nasionalisasi</w:t>
+      </w:r>
+      <w:proofErr w:type="spellEnd"/>
+      <w:r>
+        <w:rPr>
+          <w:rFonts w:ascii="Arial" w:hAnsi="Arial" w:cs="Arial"/>
+          <w:sz w:val="24"/>
+          <w:szCs w:val="24"/>
+        </w:rPr>
+        <w:t xml:space="preserve"> Perusahaan </w:t>
+      </w:r>
+      <w:proofErr w:type="spellStart"/>
+      <w:r>
+        <w:rPr>
+          <w:rFonts w:ascii="Arial" w:hAnsi="Arial" w:cs="Arial"/>
+          <w:sz w:val="24"/>
+          <w:szCs w:val="24"/>
+        </w:rPr>
+        <w:t>Asing</w:t>
+      </w:r>
+      <w:proofErr w:type="spellEnd"/>
+    </w:p>
+    <w:p>
+      <w:pPr>
+        <w:pStyle w:val="ListParagraph"/>
+        <w:numPr>
+          <w:ilvl w:val="0"/>
+          <w:numId w:val="5"/>
+        </w:numPr>
+        <w:jc w:val="both"/>
+        <w:rPr>
+          <w:rFonts w:ascii="Arial" w:hAnsi="Arial" w:cs="Arial"/>
+          <w:sz w:val="24"/>
+          <w:szCs w:val="24"/>
+        </w:rPr>
+      </w:pPr>
+      <w:proofErr w:type="spellStart"/>
+      <w:r>
+        <w:rPr>
+          <w:rFonts w:ascii="Arial" w:hAnsi="Arial" w:cs="Arial"/>
+          <w:sz w:val="24"/>
+          <w:szCs w:val="24"/>
+        </w:rPr>
+        <w:t>Finansial</w:t>
+      </w:r>
+      <w:proofErr w:type="spellEnd"/>
+      <w:r>
+        <w:rPr>
+          <w:rFonts w:ascii="Arial" w:hAnsi="Arial" w:cs="Arial"/>
+          <w:sz w:val="24"/>
+          <w:szCs w:val="24"/>
+        </w:rPr>
+        <w:t xml:space="preserve"> </w:t>
+      </w:r>
+      <w:proofErr w:type="spellStart"/>
+      <w:r>
+        <w:rPr>
+          <w:rFonts w:ascii="Arial" w:hAnsi="Arial" w:cs="Arial"/>
+          <w:sz w:val="24"/>
+          <w:szCs w:val="24"/>
+        </w:rPr>
+        <w:t>Ekonomi</w:t>
+      </w:r>
+      <w:proofErr w:type="spellEnd"/>
+    </w:p>
+    <w:p>
+      <w:pPr>
+        <w:pStyle w:val="ListParagraph"/>
+        <w:numPr>
+          <w:ilvl w:val="0"/>
+          <w:numId w:val="5"/>
+        </w:numPr>
+        <w:jc w:val="both"/>
+        <w:rPr>
+          <w:rFonts w:ascii="Arial" w:hAnsi="Arial" w:cs="Arial"/>
+          <w:sz w:val="24"/>
+          <w:szCs w:val="24"/>
+        </w:rPr>
+      </w:pPr>
+      <w:proofErr w:type="spellStart"/>
+      <w:r>
+        <w:rPr>
+          <w:rFonts w:ascii="Arial" w:hAnsi="Arial" w:cs="Arial"/>
+          <w:sz w:val="24"/>
+          <w:szCs w:val="24"/>
+        </w:rPr>
+        <w:t>Rencana</w:t>
+      </w:r>
+      <w:proofErr w:type="spellEnd"/>
+      <w:r>
+        <w:rPr>
+          <w:rFonts w:ascii="Arial" w:hAnsi="Arial" w:cs="Arial"/>
+          <w:sz w:val="24"/>
+          <w:szCs w:val="24"/>
+        </w:rPr>
+        <w:t xml:space="preserve"> Pembangunan Lima </w:t>
+      </w:r>
+      <w:proofErr w:type="spellStart"/>
+      <w:r>
+        <w:rPr>
+          <w:rFonts w:ascii="Arial" w:hAnsi="Arial" w:cs="Arial"/>
+          <w:sz w:val="24"/>
+          <w:szCs w:val="24"/>
+        </w:rPr>
+        <w:t>Tahun</w:t>
+      </w:r>
+      <w:proofErr w:type="spellEnd"/>
+      <w:r>
+        <w:rPr>
+          <w:rFonts w:ascii="Arial" w:hAnsi="Arial" w:cs="Arial"/>
+          <w:sz w:val="24"/>
+          <w:szCs w:val="24"/>
+        </w:rPr>
+        <w:t xml:space="preserve"> (RPLT)</w:t>
+      </w:r>
+    </w:p>
+    <w:p>
+      <w:pPr>
+        <w:jc w:val="both"/>
+        <w:rPr>
+          <w:rFonts w:ascii="Arial" w:hAnsi="Arial" w:cs="Arial"/>
+          <w:b/>
+          <w:sz w:val="24"/>
+          <w:szCs w:val="24"/>
+        </w:rPr>
+      </w:pPr>
+      <w:proofErr w:type="spellStart"/>
+      <w:r>
+        <w:rPr>
+          <w:rFonts w:ascii="Arial" w:hAnsi="Arial" w:cs="Arial"/>
+          <w:b/>
+          <w:sz w:val="24"/>
+          <w:szCs w:val="24"/>
+        </w:rPr>
+        <w:t>Kondisi</w:t>
+      </w:r>
+      <w:proofErr w:type="spellEnd"/>
+      <w:r>
+        <w:rPr>
+          <w:rFonts w:ascii="Arial" w:hAnsi="Arial" w:cs="Arial"/>
+          <w:b/>
+          <w:sz w:val="24"/>
+          <w:szCs w:val="24"/>
+        </w:rPr>
+        <w:t xml:space="preserve"> </w:t>
+      </w:r>
+      <w:proofErr w:type="spellStart"/>
+      <w:r>
+        <w:rPr>
+          <w:rFonts w:ascii="Arial" w:hAnsi="Arial" w:cs="Arial"/>
+          <w:b/>
+          <w:sz w:val="24"/>
+          <w:szCs w:val="24"/>
+        </w:rPr>
+        <w:t>politik</w:t>
+      </w:r>
+      <w:proofErr w:type="spellEnd"/>
+      <w:r>
+        <w:rPr>
+          <w:rFonts w:ascii="Arial" w:hAnsi="Arial" w:cs="Arial"/>
+          <w:b/>
+          <w:sz w:val="24"/>
+          <w:szCs w:val="24"/>
+        </w:rPr>
+        <w:t xml:space="preserve"> </w:t>
+      </w:r>
+      <w:proofErr w:type="spellStart"/>
+      <w:r>
+        <w:rPr>
+          <w:rFonts w:ascii="Arial" w:hAnsi="Arial" w:cs="Arial"/>
+          <w:b/>
+          <w:sz w:val="24"/>
+          <w:szCs w:val="24"/>
+        </w:rPr>
+        <w:t>Republik</w:t>
+      </w:r>
+      <w:proofErr w:type="spellEnd"/>
+      <w:r>
+        <w:rPr>
+          <w:rFonts w:ascii="Arial" w:hAnsi="Arial" w:cs="Arial"/>
+          <w:b/>
+          <w:sz w:val="24"/>
+          <w:szCs w:val="24"/>
+        </w:rPr>
+        <w:t xml:space="preserve"> Indonesia </w:t>
+      </w:r>
+      <w:proofErr w:type="spellStart"/>
+      <w:r>
+        <w:rPr>
+          <w:rFonts w:ascii="Arial" w:hAnsi="Arial" w:cs="Arial"/>
+          <w:b/>
+          <w:sz w:val="24"/>
+          <w:szCs w:val="24"/>
+        </w:rPr>
+        <w:t>pada</w:t>
+      </w:r>
+      <w:proofErr w:type="spellEnd"/>
+      <w:r>
+        <w:rPr>
+          <w:rFonts w:ascii="Arial" w:hAnsi="Arial" w:cs="Arial"/>
+          <w:b/>
+          <w:sz w:val="24"/>
+          <w:szCs w:val="24"/>
+        </w:rPr>
+        <w:t xml:space="preserve"> </w:t>
+      </w:r>
+      <w:proofErr w:type="spellStart"/>
+      <w:r>
+        <w:rPr>
+          <w:rFonts w:ascii="Arial" w:hAnsi="Arial" w:cs="Arial"/>
+          <w:b/>
+          <w:sz w:val="24"/>
+          <w:szCs w:val="24"/>
+        </w:rPr>
+        <w:t>tahun</w:t>
+      </w:r>
+      <w:proofErr w:type="spellEnd"/>
+      <w:r>
+        <w:rPr>
+          <w:rFonts w:ascii="Arial" w:hAnsi="Arial" w:cs="Arial"/>
+          <w:b/>
+          <w:sz w:val="24"/>
+          <w:szCs w:val="24"/>
+        </w:rPr>
+        <w:t xml:space="preserve"> 1950 – 1959</w:t>
+      </w:r>
+    </w:p>
+    <w:p>
+      <w:pPr>
+        <w:pStyle w:val="ListParagraph"/>
+        <w:numPr>
+          <w:ilvl w:val="0"/>
+          <w:numId w:val="6"/>
+        </w:numPr>
+        <w:jc w:val="both"/>
+        <w:rPr>
+          <w:rFonts w:ascii="Arial" w:hAnsi="Arial" w:cs="Arial"/>
+          <w:sz w:val="24"/>
+          <w:szCs w:val="24"/>
+        </w:rPr>
+      </w:pPr>
+      <w:proofErr w:type="spellStart"/>
+      <w:r>
+        <w:rPr>
+          <w:rFonts w:ascii="Arial" w:hAnsi="Arial" w:cs="Arial"/>
+          <w:sz w:val="24"/>
+          <w:szCs w:val="24"/>
+        </w:rPr>
+        <w:t>Diadakannya</w:t>
+      </w:r>
+      <w:proofErr w:type="spellEnd"/>
+      <w:r>
+        <w:rPr>
+          <w:rFonts w:ascii="Arial" w:hAnsi="Arial" w:cs="Arial"/>
+          <w:sz w:val="24"/>
+          <w:szCs w:val="24"/>
+        </w:rPr>
+        <w:t xml:space="preserve"> </w:t>
+      </w:r>
+      <w:proofErr w:type="spellStart"/>
+      <w:r>
+        <w:rPr>
+          <w:rFonts w:ascii="Arial" w:hAnsi="Arial" w:cs="Arial"/>
+          <w:sz w:val="24"/>
+          <w:szCs w:val="24"/>
+        </w:rPr>
+        <w:t>pemilu</w:t>
+      </w:r>
+      <w:proofErr w:type="spellEnd"/>
+      <w:r>
+        <w:rPr>
+          <w:rFonts w:ascii="Arial" w:hAnsi="Arial" w:cs="Arial"/>
+          <w:sz w:val="24"/>
+          <w:szCs w:val="24"/>
+        </w:rPr>
+        <w:t xml:space="preserve"> </w:t>
+      </w:r>
+      <w:proofErr w:type="spellStart"/>
+      <w:r>
+        <w:rPr>
+          <w:rFonts w:ascii="Arial" w:hAnsi="Arial" w:cs="Arial"/>
+          <w:sz w:val="24"/>
+          <w:szCs w:val="24"/>
+        </w:rPr>
+        <w:t>pertama</w:t>
+      </w:r>
+      <w:proofErr w:type="spellEnd"/>
+      <w:r>
+        <w:rPr>
+          <w:rFonts w:ascii="Arial" w:hAnsi="Arial" w:cs="Arial"/>
+          <w:sz w:val="24"/>
+          <w:szCs w:val="24"/>
+        </w:rPr>
+        <w:t xml:space="preserve"> kali </w:t>
+      </w:r>
+      <w:proofErr w:type="spellStart"/>
+      <w:r>
+        <w:rPr>
+          <w:rFonts w:ascii="Arial" w:hAnsi="Arial" w:cs="Arial"/>
+          <w:sz w:val="24"/>
+          <w:szCs w:val="24"/>
+        </w:rPr>
+        <w:t>pada</w:t>
+      </w:r>
+      <w:proofErr w:type="spellEnd"/>
+      <w:r>
+        <w:rPr>
+          <w:rFonts w:ascii="Arial" w:hAnsi="Arial" w:cs="Arial"/>
+          <w:sz w:val="24"/>
+          <w:szCs w:val="24"/>
+        </w:rPr>
+        <w:t xml:space="preserve"> </w:t>
+      </w:r>
+      <w:proofErr w:type="spellStart"/>
+      <w:r>
+        <w:rPr>
+          <w:rFonts w:ascii="Arial" w:hAnsi="Arial" w:cs="Arial"/>
+          <w:sz w:val="24"/>
+          <w:szCs w:val="24"/>
+        </w:rPr>
+        <w:t>tahun</w:t>
+      </w:r>
+      <w:proofErr w:type="spellEnd"/>
+      <w:r>
+        <w:rPr>
+          <w:rFonts w:ascii="Arial" w:hAnsi="Arial" w:cs="Arial"/>
+          <w:sz w:val="24"/>
+          <w:szCs w:val="24"/>
+        </w:rPr>
+        <w:t xml:space="preserve"> 1955</w:t>
+      </w:r>
+    </w:p>
+    <w:p>
+      <w:pPr>
+        <w:pStyle w:val="ListParagraph"/>
+        <w:numPr>
+          <w:ilvl w:val="0"/>
+          <w:numId w:val="6"/>
+        </w:numPr>
+        <w:jc w:val="both"/>
+        <w:rPr>
+          <w:rFonts w:ascii="Arial" w:hAnsi="Arial" w:cs="Arial"/>
+          <w:sz w:val="24"/>
+          <w:szCs w:val="24"/>
+        </w:rPr>
+      </w:pPr>
+      <w:proofErr w:type="spellStart"/>
+      <w:r>
+        <w:rPr>
+          <w:rFonts w:ascii="Arial" w:hAnsi="Arial" w:cs="Arial"/>
+          <w:sz w:val="24"/>
+          <w:szCs w:val="24"/>
+        </w:rPr>
+        <w:t>Sistem</w:t>
+      </w:r>
+      <w:proofErr w:type="spellEnd"/>
+      <w:r>
+        <w:rPr>
+          <w:rFonts w:ascii="Arial" w:hAnsi="Arial" w:cs="Arial"/>
+          <w:sz w:val="24"/>
+          <w:szCs w:val="24"/>
+        </w:rPr>
+        <w:t xml:space="preserve"> </w:t>
+      </w:r>
+      <w:proofErr w:type="spellStart"/>
+      <w:r>
+        <w:rPr>
+          <w:rFonts w:ascii="Arial" w:hAnsi="Arial" w:cs="Arial"/>
+          <w:sz w:val="24"/>
+          <w:szCs w:val="24"/>
+        </w:rPr>
+        <w:t>kepartaian</w:t>
+      </w:r>
+      <w:proofErr w:type="spellEnd"/>
+      <w:r>
+        <w:rPr>
+          <w:rFonts w:ascii="Arial" w:hAnsi="Arial" w:cs="Arial"/>
+          <w:sz w:val="24"/>
+          <w:szCs w:val="24"/>
+        </w:rPr>
+        <w:t xml:space="preserve"> </w:t>
+      </w:r>
+      <w:proofErr w:type="spellStart"/>
+      <w:r>
+        <w:rPr>
+          <w:rFonts w:ascii="Arial" w:hAnsi="Arial" w:cs="Arial"/>
+          <w:sz w:val="24"/>
+          <w:szCs w:val="24"/>
+        </w:rPr>
+        <w:t>menjadi</w:t>
+      </w:r>
+      <w:proofErr w:type="spellEnd"/>
+      <w:r>
+        <w:rPr>
+          <w:rFonts w:ascii="Arial" w:hAnsi="Arial" w:cs="Arial"/>
+          <w:sz w:val="24"/>
+          <w:szCs w:val="24"/>
+        </w:rPr>
+        <w:t xml:space="preserve"> multi </w:t>
+      </w:r>
+      <w:proofErr w:type="spellStart"/>
+      <w:r>
+        <w:rPr>
+          <w:rFonts w:ascii="Arial" w:hAnsi="Arial" w:cs="Arial"/>
+          <w:sz w:val="24"/>
+          <w:szCs w:val="24"/>
+        </w:rPr>
+        <w:t>partai</w:t>
+      </w:r>
+      <w:proofErr w:type="spellEnd"/>
+    </w:p>
+    <w:p>
+      <w:pPr>
+        <w:pStyle w:val="ListParagraph"/>
+        <w:numPr>
+          <w:ilvl w:val="0"/>
+          <w:numId w:val="6"/>
+        </w:numPr>
+        <w:jc w:val="both"/>
+        <w:rPr>
+          <w:rFonts w:ascii="Arial" w:hAnsi="Arial" w:cs="Arial"/>
+          <w:sz w:val="24"/>
+          <w:szCs w:val="24"/>
+        </w:rPr>
+      </w:pPr>
+      <w:proofErr w:type="spellStart"/>
+      <w:r>
+        <w:rPr>
+          <w:rFonts w:ascii="Arial" w:hAnsi="Arial" w:cs="Arial"/>
+          <w:sz w:val="24"/>
+          <w:szCs w:val="24"/>
+        </w:rPr>
+        <w:t>Selama</w:t>
+      </w:r>
+      <w:proofErr w:type="spellEnd"/>
+      <w:r>
+        <w:rPr>
+          <w:rFonts w:ascii="Arial" w:hAnsi="Arial" w:cs="Arial"/>
+          <w:sz w:val="24"/>
+          <w:szCs w:val="24"/>
+        </w:rPr>
+        <w:t xml:space="preserve"> </w:t>
+      </w:r>
+      <w:proofErr w:type="spellStart"/>
+      <w:r>
+        <w:rPr>
+          <w:rFonts w:ascii="Arial" w:hAnsi="Arial" w:cs="Arial"/>
+          <w:sz w:val="24"/>
+          <w:szCs w:val="24"/>
+        </w:rPr>
+        <w:t>tahun</w:t>
+      </w:r>
+      <w:proofErr w:type="spellEnd"/>
+      <w:r>
+        <w:rPr>
+          <w:rFonts w:ascii="Arial" w:hAnsi="Arial" w:cs="Arial"/>
+          <w:sz w:val="24"/>
+          <w:szCs w:val="24"/>
+        </w:rPr>
+        <w:t xml:space="preserve"> 1950 – 1959 </w:t>
+      </w:r>
+      <w:proofErr w:type="spellStart"/>
+      <w:r>
+        <w:rPr>
+          <w:rFonts w:ascii="Arial" w:hAnsi="Arial" w:cs="Arial"/>
+          <w:sz w:val="24"/>
+          <w:szCs w:val="24"/>
+        </w:rPr>
+        <w:t>terdapat</w:t>
+      </w:r>
+      <w:proofErr w:type="spellEnd"/>
+      <w:r>
+        <w:rPr>
+          <w:rFonts w:ascii="Arial" w:hAnsi="Arial" w:cs="Arial"/>
+          <w:sz w:val="24"/>
+          <w:szCs w:val="24"/>
+        </w:rPr>
+        <w:t xml:space="preserve"> 7 </w:t>
+      </w:r>
+      <w:proofErr w:type="spellStart"/>
+      <w:r>
+        <w:rPr>
+          <w:rFonts w:ascii="Arial" w:hAnsi="Arial" w:cs="Arial"/>
+          <w:sz w:val="24"/>
+          <w:szCs w:val="24"/>
+        </w:rPr>
+        <w:t>kabinet</w:t>
+      </w:r>
+      <w:proofErr w:type="spellEnd"/>
+      <w:r>
+        <w:rPr>
+          <w:rFonts w:ascii="Arial" w:hAnsi="Arial" w:cs="Arial"/>
+          <w:sz w:val="24"/>
+          <w:szCs w:val="24"/>
+        </w:rPr>
+        <w:t xml:space="preserve"> </w:t>
+      </w:r>
+      <w:proofErr w:type="spellStart"/>
+      <w:r>
+        <w:rPr>
+          <w:rFonts w:ascii="Arial" w:hAnsi="Arial" w:cs="Arial"/>
+          <w:sz w:val="24"/>
+          <w:szCs w:val="24"/>
+        </w:rPr>
+        <w:t>kerja</w:t>
+      </w:r>
+      <w:proofErr w:type="spellEnd"/>
+    </w:p>
+    <w:p>
+      <w:pPr>
+        <w:pStyle w:val="ListParagraph"/>
+        <w:numPr>
+          <w:ilvl w:val="0"/>
+          <w:numId w:val="6"/>
+        </w:numPr>
+        <w:jc w:val="both"/>
+        <w:rPr>
+          <w:rFonts w:ascii="Arial" w:hAnsi="Arial" w:cs="Arial"/>
+          <w:sz w:val="24"/>
+          <w:szCs w:val="24"/>
+        </w:rPr>
+      </w:pPr>
+      <w:proofErr w:type="spellStart"/>
+      <w:r>
+        <w:rPr>
+          <w:rFonts w:ascii="Arial" w:hAnsi="Arial" w:cs="Arial"/>
+          <w:sz w:val="24"/>
+          <w:szCs w:val="24"/>
+        </w:rPr>
+        <w:t>Penyelenggaraan</w:t>
+      </w:r>
+      <w:proofErr w:type="spellEnd"/>
+      <w:r>
+        <w:rPr>
+          <w:rFonts w:ascii="Arial" w:hAnsi="Arial" w:cs="Arial"/>
+          <w:sz w:val="24"/>
+          <w:szCs w:val="24"/>
+        </w:rPr>
+        <w:t xml:space="preserve"> </w:t>
+      </w:r>
+      <w:proofErr w:type="spellStart"/>
+      <w:r>
+        <w:rPr>
+          <w:rFonts w:ascii="Arial" w:hAnsi="Arial" w:cs="Arial"/>
+          <w:sz w:val="24"/>
+          <w:szCs w:val="24"/>
+        </w:rPr>
+        <w:t>Konferensi</w:t>
+      </w:r>
+      <w:proofErr w:type="spellEnd"/>
+      <w:r>
+        <w:rPr>
+          <w:rFonts w:ascii="Arial" w:hAnsi="Arial" w:cs="Arial"/>
+          <w:sz w:val="24"/>
+          <w:szCs w:val="24"/>
+        </w:rPr>
+        <w:t xml:space="preserve"> Asia </w:t>
+      </w:r>
+      <w:proofErr w:type="spellStart"/>
+      <w:r>
+        <w:rPr>
+          <w:rFonts w:ascii="Arial" w:hAnsi="Arial" w:cs="Arial"/>
+          <w:sz w:val="24"/>
+          <w:szCs w:val="24"/>
+        </w:rPr>
+        <w:t>Afrika</w:t>
+      </w:r>
+      <w:proofErr w:type="spellEnd"/>
+      <w:r>
+        <w:rPr>
+          <w:rFonts w:ascii="Arial" w:hAnsi="Arial" w:cs="Arial"/>
+          <w:sz w:val="24"/>
+          <w:szCs w:val="24"/>
+        </w:rPr>
+        <w:t xml:space="preserve"> (KAA)</w:t>
+      </w:r>
+    </w:p>
+    <w:p>
+      <w:pPr>
+        <w:pStyle w:val="ListParagraph"/>
+        <w:numPr>
+          <w:ilvl w:val="0"/>
+          <w:numId w:val="6"/>
+        </w:numPr>
+        <w:jc w:val="both"/>
+        <w:rPr>
+          <w:rFonts w:ascii="Arial" w:hAnsi="Arial" w:cs="Arial"/>
+          <w:sz w:val="24"/>
+          <w:szCs w:val="24"/>
+        </w:rPr>
+      </w:pPr>
+      <w:proofErr w:type="spellStart"/>
+      <w:r>
+        <w:rPr>
+          <w:rFonts w:ascii="Arial" w:hAnsi="Arial" w:cs="Arial"/>
+          <w:sz w:val="24"/>
+          <w:szCs w:val="24"/>
+        </w:rPr>
+        <w:t>Kabinet</w:t>
+      </w:r>
+      <w:proofErr w:type="spellEnd"/>
+      <w:r>
+        <w:rPr>
+          <w:rFonts w:ascii="Arial" w:hAnsi="Arial" w:cs="Arial"/>
+          <w:sz w:val="24"/>
+          <w:szCs w:val="24"/>
+        </w:rPr>
+        <w:t xml:space="preserve"> </w:t>
+      </w:r>
+      <w:proofErr w:type="spellStart"/>
+      <w:r>
+        <w:rPr>
+          <w:rFonts w:ascii="Arial" w:hAnsi="Arial" w:cs="Arial"/>
+          <w:sz w:val="24"/>
+          <w:szCs w:val="24"/>
+        </w:rPr>
+        <w:t>Djuanda</w:t>
+      </w:r>
+      <w:proofErr w:type="spellEnd"/>
+      <w:r>
+        <w:rPr>
+          <w:rFonts w:ascii="Arial" w:hAnsi="Arial" w:cs="Arial"/>
+          <w:sz w:val="24"/>
+          <w:szCs w:val="24"/>
+        </w:rPr>
+        <w:t xml:space="preserve"> </w:t>
+      </w:r>
+      <w:proofErr w:type="spellStart"/>
+      <w:r>
+        <w:rPr>
+          <w:rFonts w:ascii="Arial" w:hAnsi="Arial" w:cs="Arial"/>
+          <w:sz w:val="24"/>
+          <w:szCs w:val="24"/>
+        </w:rPr>
+        <w:t>mendeklarasikan</w:t>
+      </w:r>
+      <w:proofErr w:type="spellEnd"/>
+      <w:r>
+        <w:rPr>
+          <w:rFonts w:ascii="Arial" w:hAnsi="Arial" w:cs="Arial"/>
+          <w:sz w:val="24"/>
+          <w:szCs w:val="24"/>
+        </w:rPr>
+        <w:t xml:space="preserve"> hokum </w:t>
+      </w:r>
+      <w:proofErr w:type="spellStart"/>
+      <w:r>
+        <w:rPr>
+          <w:rFonts w:ascii="Arial" w:hAnsi="Arial" w:cs="Arial"/>
+          <w:sz w:val="24"/>
+          <w:szCs w:val="24"/>
+        </w:rPr>
+        <w:t>teritorial</w:t>
+      </w:r>
+      <w:proofErr w:type="spellEnd"/>
+      <w:r>
+        <w:rPr>
+          <w:rFonts w:ascii="Arial" w:hAnsi="Arial" w:cs="Arial"/>
+          <w:sz w:val="24"/>
+          <w:szCs w:val="24"/>
+        </w:rPr>
+        <w:t xml:space="preserve"> </w:t>
+      </w:r>
+      <w:proofErr w:type="spellStart"/>
+      <w:r>
+        <w:rPr>
+          <w:rFonts w:ascii="Arial" w:hAnsi="Arial" w:cs="Arial"/>
+          <w:sz w:val="24"/>
+          <w:szCs w:val="24"/>
+        </w:rPr>
+        <w:t>laut</w:t>
+      </w:r>
+      <w:proofErr w:type="spellEnd"/>
+      <w:r>
+        <w:rPr>
+          <w:rFonts w:ascii="Arial" w:hAnsi="Arial" w:cs="Arial"/>
+          <w:sz w:val="24"/>
+          <w:szCs w:val="24"/>
+        </w:rPr>
+        <w:t xml:space="preserve"> yang </w:t>
+      </w:r>
+      <w:proofErr w:type="spellStart"/>
+      <w:r>
+        <w:rPr>
+          <w:rFonts w:ascii="Arial" w:hAnsi="Arial" w:cs="Arial"/>
+          <w:sz w:val="24"/>
+          <w:szCs w:val="24"/>
+        </w:rPr>
+        <w:t>dikenal</w:t>
+      </w:r>
+      <w:proofErr w:type="spellEnd"/>
+      <w:r>
+        <w:rPr>
+          <w:rFonts w:ascii="Arial" w:hAnsi="Arial" w:cs="Arial"/>
+          <w:sz w:val="24"/>
+          <w:szCs w:val="24"/>
+        </w:rPr>
+        <w:t xml:space="preserve"> </w:t>
+      </w:r>
+      <w:proofErr w:type="spellStart"/>
+      <w:r>
+        <w:rPr>
+          <w:rFonts w:ascii="Arial" w:hAnsi="Arial" w:cs="Arial"/>
+          <w:sz w:val="24"/>
+          <w:szCs w:val="24"/>
+        </w:rPr>
+        <w:t>dengan</w:t>
+      </w:r>
+      <w:proofErr w:type="spellEnd"/>
+      <w:r>
+        <w:rPr>
+          <w:rFonts w:ascii="Arial" w:hAnsi="Arial" w:cs="Arial"/>
+          <w:sz w:val="24"/>
+          <w:szCs w:val="24"/>
+        </w:rPr>
+        <w:t xml:space="preserve"> </w:t>
+      </w:r>
+      <w:proofErr w:type="spellStart"/>
+      <w:r>
+        <w:rPr>
+          <w:rFonts w:ascii="Arial" w:hAnsi="Arial" w:cs="Arial"/>
+          <w:sz w:val="24"/>
+          <w:szCs w:val="24"/>
+        </w:rPr>
+        <w:t>Deklarasi</w:t>
+      </w:r>
+      <w:proofErr w:type="spellEnd"/>
+      <w:r>
+        <w:rPr>
+          <w:rFonts w:ascii="Arial" w:hAnsi="Arial" w:cs="Arial"/>
+          <w:sz w:val="24"/>
+          <w:szCs w:val="24"/>
+        </w:rPr>
+        <w:t xml:space="preserve"> </w:t>
+      </w:r>
+      <w:proofErr w:type="spellStart"/>
+      <w:r>
+        <w:rPr>
+          <w:rFonts w:ascii="Arial" w:hAnsi="Arial" w:cs="Arial"/>
+          <w:sz w:val="24"/>
+          <w:szCs w:val="24"/>
+        </w:rPr>
+        <w:t>Djuanda</w:t>
+      </w:r>
+      <w:proofErr w:type="spellEnd"/>
+    </w:p>
+    <w:p>
+      <w:pPr>
+        <w:rPr>
+          <w:rFonts w:ascii="Arial" w:hAnsi="Arial" w:cs="Arial"/>
+          <w:sz w:val="24"/>
+          <w:szCs w:val="24"/>
+        </w:rPr>
+      </w:pPr>
     </w:p>
     <w:sectPr>
       <w:headerReference w:type="default" r:id="rId8"/>
-      <w:headerReference w:type="first" r:id="rId9"/>
+      <w:footerReference w:type="default" r:id="rId9"/>
+      <w:headerReference w:type="first" r:id="rId10"/>
+      <w:footerReference w:type="first" r:id="rId11"/>
       <w:pgSz w:w="12240" w:h="15840"/>
       <w:pgMar w:top="1440" w:right="1440" w:bottom="1440" w:left="1440" w:header="708" w:footer="708" w:gutter="0"/>
       <w:cols w:space="708"/>
@@ -2848,6 +4865,110 @@
     </w:p>
   </w:endnote>
 </w:endnotes>
+</file>
+
+<file path=word/footer1.xml><?xml version="1.0" encoding="utf-8"?>
+<w:ftr xmlns:wpc="http://schemas.microsoft.com/office/word/2010/wordprocessingCanvas" xmlns:cx="http://schemas.microsoft.com/office/drawing/2014/chartex" xmlns:mc="http://schemas.openxmlformats.org/markup-compatibility/2006" xmlns:o="urn:schemas-microsoft-com:office:office" xmlns:r="http://schemas.openxmlformats.org/officeDocument/2006/relationships" xmlns:m="http://schemas.openxmlformats.org/officeDocument/2006/math" xmlns:v="urn:schemas-microsoft-com:vml" xmlns:wp14="http://schemas.microsoft.com/office/word/2010/wordprocessingDrawing" xmlns:wp="http://schemas.openxmlformats.org/drawingml/2006/wordprocessingDrawing" xmlns:w10="urn:schemas-microsoft-com:office:word" xmlns:w="http://schemas.openxmlformats.org/wordprocessingml/2006/main" xmlns:w14="http://schemas.microsoft.com/office/word/2010/wordml" xmlns:w15="http://schemas.microsoft.com/office/word/2012/wordml" xmlns:w16se="http://schemas.microsoft.com/office/word/2015/wordml/symex" xmlns:wpg="http://schemas.microsoft.com/office/word/2010/wordprocessingGroup" xmlns:wpi="http://schemas.microsoft.com/office/word/2010/wordprocessingInk" xmlns:wne="http://schemas.microsoft.com/office/word/2006/wordml" xmlns:wps="http://schemas.microsoft.com/office/word/2010/wordprocessingShape" mc:Ignorable="w14 w15 w16se wp14">
+  <w:sdt>
+    <w:sdtPr>
+      <w:id w:val="-1274552690"/>
+      <w:docPartObj>
+        <w:docPartGallery w:val="Page Numbers (Bottom of Page)"/>
+        <w:docPartUnique/>
+      </w:docPartObj>
+    </w:sdtPr>
+    <w:sdtEndPr>
+      <w:rPr>
+        <w:noProof/>
+      </w:rPr>
+    </w:sdtEndPr>
+    <w:sdtContent>
+      <w:p>
+        <w:pPr>
+          <w:pStyle w:val="Footer"/>
+        </w:pPr>
+        <w:r>
+          <w:fldChar w:fldCharType="begin"/>
+        </w:r>
+        <w:r>
+          <w:instrText xml:space="preserve"> PAGE   \* MERGEFORMAT </w:instrText>
+        </w:r>
+        <w:r>
+          <w:fldChar w:fldCharType="separate"/>
+        </w:r>
+        <w:r>
+          <w:rPr>
+            <w:noProof/>
+          </w:rPr>
+          <w:t>2</w:t>
+        </w:r>
+        <w:r>
+          <w:rPr>
+            <w:noProof/>
+          </w:rPr>
+          <w:fldChar w:fldCharType="end"/>
+        </w:r>
+      </w:p>
+    </w:sdtContent>
+  </w:sdt>
+  <w:p>
+    <w:pPr>
+      <w:pStyle w:val="Footer"/>
+    </w:pPr>
+  </w:p>
+</w:ftr>
+</file>
+
+<file path=word/footer2.xml><?xml version="1.0" encoding="utf-8"?>
+<w:ftr xmlns:wpc="http://schemas.microsoft.com/office/word/2010/wordprocessingCanvas" xmlns:cx="http://schemas.microsoft.com/office/drawing/2014/chartex" xmlns:mc="http://schemas.openxmlformats.org/markup-compatibility/2006" xmlns:o="urn:schemas-microsoft-com:office:office" xmlns:r="http://schemas.openxmlformats.org/officeDocument/2006/relationships" xmlns:m="http://schemas.openxmlformats.org/officeDocument/2006/math" xmlns:v="urn:schemas-microsoft-com:vml" xmlns:wp14="http://schemas.microsoft.com/office/word/2010/wordprocessingDrawing" xmlns:wp="http://schemas.openxmlformats.org/drawingml/2006/wordprocessingDrawing" xmlns:w10="urn:schemas-microsoft-com:office:word" xmlns:w="http://schemas.openxmlformats.org/wordprocessingml/2006/main" xmlns:w14="http://schemas.microsoft.com/office/word/2010/wordml" xmlns:w15="http://schemas.microsoft.com/office/word/2012/wordml" xmlns:w16se="http://schemas.microsoft.com/office/word/2015/wordml/symex" xmlns:wpg="http://schemas.microsoft.com/office/word/2010/wordprocessingGroup" xmlns:wpi="http://schemas.microsoft.com/office/word/2010/wordprocessingInk" xmlns:wne="http://schemas.microsoft.com/office/word/2006/wordml" xmlns:wps="http://schemas.microsoft.com/office/word/2010/wordprocessingShape" mc:Ignorable="w14 w15 w16se wp14">
+  <w:sdt>
+    <w:sdtPr>
+      <w:id w:val="799351006"/>
+      <w:docPartObj>
+        <w:docPartGallery w:val="Page Numbers (Bottom of Page)"/>
+        <w:docPartUnique/>
+      </w:docPartObj>
+    </w:sdtPr>
+    <w:sdtEndPr>
+      <w:rPr>
+        <w:noProof/>
+      </w:rPr>
+    </w:sdtEndPr>
+    <w:sdtContent>
+      <w:p>
+        <w:pPr>
+          <w:pStyle w:val="Footer"/>
+        </w:pPr>
+        <w:r>
+          <w:fldChar w:fldCharType="begin"/>
+        </w:r>
+        <w:r>
+          <w:instrText xml:space="preserve"> PAGE   \* MERGEFORMAT </w:instrText>
+        </w:r>
+        <w:r>
+          <w:fldChar w:fldCharType="separate"/>
+        </w:r>
+        <w:r>
+          <w:rPr>
+            <w:noProof/>
+          </w:rPr>
+          <w:t>1</w:t>
+        </w:r>
+        <w:r>
+          <w:rPr>
+            <w:noProof/>
+          </w:rPr>
+          <w:fldChar w:fldCharType="end"/>
+        </w:r>
+      </w:p>
+    </w:sdtContent>
+  </w:sdt>
+  <w:p>
+    <w:pPr>
+      <w:pStyle w:val="Footer"/>
+    </w:pPr>
+  </w:p>
+</w:ftr>
 </file>
 
 <file path=word/footnotes.xml><?xml version="1.0" encoding="utf-8"?>
@@ -2887,6 +5008,7 @@
       <w:showingPlcHdr/>
       <w15:appearance w15:val="hidden"/>
     </w:sdtPr>
+    <w:sdtEndPr/>
     <w:sdtContent>
       <w:p>
         <w:pPr>
@@ -2919,6 +5041,139 @@
         <w:szCs w:val="24"/>
       </w:rPr>
     </w:pPr>
+    <w:sdt>
+      <w:sdtPr>
+        <w:rPr>
+          <w:rFonts w:ascii="Arial" w:hAnsi="Arial" w:cs="Arial"/>
+          <w:b/>
+          <w:sz w:val="24"/>
+          <w:szCs w:val="24"/>
+        </w:rPr>
+        <w:id w:val="1247916755"/>
+        <w:docPartObj>
+          <w:docPartGallery w:val="Page Numbers (Margins)"/>
+          <w:docPartUnique/>
+        </w:docPartObj>
+      </w:sdtPr>
+      <w:sdtContent>
+        <w:r>
+          <w:rPr>
+            <w:rFonts w:ascii="Arial" w:hAnsi="Arial" w:cs="Arial"/>
+            <w:b/>
+            <w:noProof/>
+            <w:sz w:val="24"/>
+            <w:szCs w:val="24"/>
+          </w:rPr>
+          <mc:AlternateContent>
+            <mc:Choice Requires="wps">
+              <w:drawing>
+                <wp:anchor distT="0" distB="0" distL="114300" distR="114300" simplePos="0" relativeHeight="251659264" behindDoc="0" locked="0" layoutInCell="0" allowOverlap="1">
+                  <wp:simplePos x="0" y="0"/>
+                  <wp:positionH relativeFrom="leftMargin">
+                    <wp:align>center</wp:align>
+                  </wp:positionH>
+                  <wp:positionV relativeFrom="margin">
+                    <wp:align>bottom</wp:align>
+                  </wp:positionV>
+                  <wp:extent cx="510540" cy="2183130"/>
+                  <wp:effectExtent l="0" t="0" r="3810" b="0"/>
+                  <wp:wrapNone/>
+                  <wp:docPr id="1" name="Rectangle 1"/>
+                  <wp:cNvGraphicFramePr>
+                    <a:graphicFrameLocks xmlns:a="http://schemas.openxmlformats.org/drawingml/2006/main"/>
+                  </wp:cNvGraphicFramePr>
+                  <a:graphic xmlns:a="http://schemas.openxmlformats.org/drawingml/2006/main">
+                    <a:graphicData uri="http://schemas.microsoft.com/office/word/2010/wordprocessingShape">
+                      <wps:wsp>
+                        <wps:cNvSpPr>
+                          <a:spLocks noChangeArrowheads="1"/>
+                        </wps:cNvSpPr>
+                        <wps:spPr bwMode="auto">
+                          <a:xfrm>
+                            <a:off x="0" y="0"/>
+                            <a:ext cx="510540" cy="2183130"/>
+                          </a:xfrm>
+                          <a:prstGeom prst="rect">
+                            <a:avLst/>
+                          </a:prstGeom>
+                          <a:noFill/>
+                          <a:ln>
+                            <a:noFill/>
+                          </a:ln>
+                          <a:extLst>
+                            <a:ext uri="{909E8E84-426E-40DD-AFC4-6F175D3DCCD1}">
+                              <a14:hiddenFill xmlns:a14="http://schemas.microsoft.com/office/drawing/2010/main">
+                                <a:solidFill>
+                                  <a:srgbClr val="FFFFFF"/>
+                                </a:solidFill>
+                              </a14:hiddenFill>
+                            </a:ext>
+                            <a:ext uri="{91240B29-F687-4F45-9708-019B960494DF}">
+                              <a14:hiddenLine xmlns:a14="http://schemas.microsoft.com/office/drawing/2010/main" w="9525">
+                                <a:solidFill>
+                                  <a:srgbClr val="000000"/>
+                                </a:solidFill>
+                                <a:miter lim="800000"/>
+                                <a:headEnd/>
+                                <a:tailEnd/>
+                              </a14:hiddenLine>
+                            </a:ext>
+                          </a:extLst>
+                        </wps:spPr>
+                        <wps:txbx>
+                          <w:txbxContent>
+                            <w:p>
+                              <w:pPr>
+                                <w:pStyle w:val="Footer"/>
+                                <w:rPr>
+                                  <w:rFonts w:asciiTheme="majorHAnsi" w:eastAsiaTheme="majorEastAsia" w:hAnsiTheme="majorHAnsi" w:cstheme="majorBidi"/>
+                                  <w:sz w:val="44"/>
+                                  <w:szCs w:val="44"/>
+                                </w:rPr>
+                              </w:pPr>
+                            </w:p>
+                          </w:txbxContent>
+                        </wps:txbx>
+                        <wps:bodyPr rot="0" vert="vert270" wrap="square" lIns="91440" tIns="45720" rIns="91440" bIns="45720" anchor="ctr" anchorCtr="0" upright="1">
+                          <a:spAutoFit/>
+                        </wps:bodyPr>
+                      </wps:wsp>
+                    </a:graphicData>
+                  </a:graphic>
+                  <wp14:sizeRelH relativeFrom="page">
+                    <wp14:pctWidth>0</wp14:pctWidth>
+                  </wp14:sizeRelH>
+                  <wp14:sizeRelV relativeFrom="page">
+                    <wp14:pctHeight>0</wp14:pctHeight>
+                  </wp14:sizeRelV>
+                </wp:anchor>
+              </w:drawing>
+            </mc:Choice>
+            <mc:Fallback>
+              <w:pict>
+                <v:rect id="Rectangle 1" o:spid="_x0000_s1026" style="position:absolute;left:0;text-align:left;margin-left:0;margin-top:0;width:40.2pt;height:171.9pt;z-index:251659264;visibility:visible;mso-wrap-style:square;mso-width-percent:0;mso-height-percent:0;mso-wrap-distance-left:9pt;mso-wrap-distance-top:0;mso-wrap-distance-right:9pt;mso-wrap-distance-bottom:0;mso-position-horizontal:center;mso-position-horizontal-relative:left-margin-area;mso-position-vertical:bottom;mso-position-vertical-relative:margin;mso-width-percent:0;mso-height-percent:0;mso-width-relative:page;mso-height-relative:page;v-text-anchor:middle" o:gfxdata="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" o:allowincell="f" filled="f" stroked="f">
+                  <v:textbox style="layout-flow:vertical;mso-layout-flow-alt:bottom-to-top;mso-fit-shape-to-text:t">
+                    <w:txbxContent>
+                      <w:p>
+                        <w:pPr>
+                          <w:pStyle w:val="Footer"/>
+                          <w:rPr>
+                            <w:rFonts w:asciiTheme="majorHAnsi" w:eastAsiaTheme="majorEastAsia" w:hAnsiTheme="majorHAnsi" w:cstheme="majorBidi"/>
+                            <w:sz w:val="44"/>
+                            <w:szCs w:val="44"/>
+                          </w:rPr>
+                        </w:pPr>
+                      </w:p>
+                    </w:txbxContent>
+                  </v:textbox>
+                  <w10:wrap anchorx="margin" anchory="margin"/>
+                </v:rect>
+              </w:pict>
+            </mc:Fallback>
+          </mc:AlternateContent>
+        </w:r>
+      </w:sdtContent>
+    </w:sdt>
     <w:r>
       <w:rPr>
         <w:rFonts w:ascii="Arial" w:hAnsi="Arial" w:cs="Arial"/>
@@ -3024,95 +5279,9 @@
     </w:lvl>
   </w:abstractNum>
   <w:abstractNum w:abstractNumId="1" w15:restartNumberingAfterBreak="0">
-    <w:nsid w:val="351D6186"/>
+    <w:nsid w:val="2B11762F"/>
     <w:multiLevelType w:val="hybridMultilevel"/>
-    <w:tmpl w:val="1C66BA12"/>
-    <w:lvl w:ilvl="0" w:tplc="0409000F">
-      <w:start w:val="1"/>
-      <w:numFmt w:val="decimal"/>
-      <w:lvlText w:val="%1."/>
-      <w:lvlJc w:val="left"/>
-      <w:pPr>
-        <w:ind w:left="720" w:hanging="360"/>
-      </w:pPr>
-    </w:lvl>
-    <w:lvl w:ilvl="1" w:tplc="04090019" w:tentative="1">
-      <w:start w:val="1"/>
-      <w:numFmt w:val="lowerLetter"/>
-      <w:lvlText w:val="%2."/>
-      <w:lvlJc w:val="left"/>
-      <w:pPr>
-        <w:ind w:left="1440" w:hanging="360"/>
-      </w:pPr>
-    </w:lvl>
-    <w:lvl w:ilvl="2" w:tplc="0409001B" w:tentative="1">
-      <w:start w:val="1"/>
-      <w:numFmt w:val="lowerRoman"/>
-      <w:lvlText w:val="%3."/>
-      <w:lvlJc w:val="right"/>
-      <w:pPr>
-        <w:ind w:left="2160" w:hanging="180"/>
-      </w:pPr>
-    </w:lvl>
-    <w:lvl w:ilvl="3" w:tplc="0409000F" w:tentative="1">
-      <w:start w:val="1"/>
-      <w:numFmt w:val="decimal"/>
-      <w:lvlText w:val="%4."/>
-      <w:lvlJc w:val="left"/>
-      <w:pPr>
-        <w:ind w:left="2880" w:hanging="360"/>
-      </w:pPr>
-    </w:lvl>
-    <w:lvl w:ilvl="4" w:tplc="04090019" w:tentative="1">
-      <w:start w:val="1"/>
-      <w:numFmt w:val="lowerLetter"/>
-      <w:lvlText w:val="%5."/>
-      <w:lvlJc w:val="left"/>
-      <w:pPr>
-        <w:ind w:left="3600" w:hanging="360"/>
-      </w:pPr>
-    </w:lvl>
-    <w:lvl w:ilvl="5" w:tplc="0409001B" w:tentative="1">
-      <w:start w:val="1"/>
-      <w:numFmt w:val="lowerRoman"/>
-      <w:lvlText w:val="%6."/>
-      <w:lvlJc w:val="right"/>
-      <w:pPr>
-        <w:ind w:left="4320" w:hanging="180"/>
-      </w:pPr>
-    </w:lvl>
-    <w:lvl w:ilvl="6" w:tplc="0409000F" w:tentative="1">
-      <w:start w:val="1"/>
-      <w:numFmt w:val="decimal"/>
-      <w:lvlText w:val="%7."/>
-      <w:lvlJc w:val="left"/>
-      <w:pPr>
-        <w:ind w:left="5040" w:hanging="360"/>
-      </w:pPr>
-    </w:lvl>
-    <w:lvl w:ilvl="7" w:tplc="04090019" w:tentative="1">
-      <w:start w:val="1"/>
-      <w:numFmt w:val="lowerLetter"/>
-      <w:lvlText w:val="%8."/>
-      <w:lvlJc w:val="left"/>
-      <w:pPr>
-        <w:ind w:left="5760" w:hanging="360"/>
-      </w:pPr>
-    </w:lvl>
-    <w:lvl w:ilvl="8" w:tplc="0409001B" w:tentative="1">
-      <w:start w:val="1"/>
-      <w:numFmt w:val="lowerRoman"/>
-      <w:lvlText w:val="%9."/>
-      <w:lvlJc w:val="right"/>
-      <w:pPr>
-        <w:ind w:left="6480" w:hanging="180"/>
-      </w:pPr>
-    </w:lvl>
-  </w:abstractNum>
-  <w:abstractNum w:abstractNumId="2" w15:restartNumberingAfterBreak="0">
-    <w:nsid w:val="58FB5F01"/>
-    <w:multiLevelType w:val="hybridMultilevel"/>
-    <w:tmpl w:val="BBA41266"/>
+    <w:tmpl w:val="45E61BB4"/>
     <w:lvl w:ilvl="0" w:tplc="0409000F">
       <w:start w:val="1"/>
       <w:numFmt w:val="decimal"/>
@@ -3198,10 +5367,96 @@
       </w:pPr>
     </w:lvl>
   </w:abstractNum>
+  <w:abstractNum w:abstractNumId="2" w15:restartNumberingAfterBreak="0">
+    <w:nsid w:val="351D6186"/>
+    <w:multiLevelType w:val="hybridMultilevel"/>
+    <w:tmpl w:val="1C66BA12"/>
+    <w:lvl w:ilvl="0" w:tplc="0409000F">
+      <w:start w:val="1"/>
+      <w:numFmt w:val="decimal"/>
+      <w:lvlText w:val="%1."/>
+      <w:lvlJc w:val="left"/>
+      <w:pPr>
+        <w:ind w:left="720" w:hanging="360"/>
+      </w:pPr>
+    </w:lvl>
+    <w:lvl w:ilvl="1" w:tplc="04090019" w:tentative="1">
+      <w:start w:val="1"/>
+      <w:numFmt w:val="lowerLetter"/>
+      <w:lvlText w:val="%2."/>
+      <w:lvlJc w:val="left"/>
+      <w:pPr>
+        <w:ind w:left="1440" w:hanging="360"/>
+      </w:pPr>
+    </w:lvl>
+    <w:lvl w:ilvl="2" w:tplc="0409001B" w:tentative="1">
+      <w:start w:val="1"/>
+      <w:numFmt w:val="lowerRoman"/>
+      <w:lvlText w:val="%3."/>
+      <w:lvlJc w:val="right"/>
+      <w:pPr>
+        <w:ind w:left="2160" w:hanging="180"/>
+      </w:pPr>
+    </w:lvl>
+    <w:lvl w:ilvl="3" w:tplc="0409000F" w:tentative="1">
+      <w:start w:val="1"/>
+      <w:numFmt w:val="decimal"/>
+      <w:lvlText w:val="%4."/>
+      <w:lvlJc w:val="left"/>
+      <w:pPr>
+        <w:ind w:left="2880" w:hanging="360"/>
+      </w:pPr>
+    </w:lvl>
+    <w:lvl w:ilvl="4" w:tplc="04090019" w:tentative="1">
+      <w:start w:val="1"/>
+      <w:numFmt w:val="lowerLetter"/>
+      <w:lvlText w:val="%5."/>
+      <w:lvlJc w:val="left"/>
+      <w:pPr>
+        <w:ind w:left="3600" w:hanging="360"/>
+      </w:pPr>
+    </w:lvl>
+    <w:lvl w:ilvl="5" w:tplc="0409001B" w:tentative="1">
+      <w:start w:val="1"/>
+      <w:numFmt w:val="lowerRoman"/>
+      <w:lvlText w:val="%6."/>
+      <w:lvlJc w:val="right"/>
+      <w:pPr>
+        <w:ind w:left="4320" w:hanging="180"/>
+      </w:pPr>
+    </w:lvl>
+    <w:lvl w:ilvl="6" w:tplc="0409000F" w:tentative="1">
+      <w:start w:val="1"/>
+      <w:numFmt w:val="decimal"/>
+      <w:lvlText w:val="%7."/>
+      <w:lvlJc w:val="left"/>
+      <w:pPr>
+        <w:ind w:left="5040" w:hanging="360"/>
+      </w:pPr>
+    </w:lvl>
+    <w:lvl w:ilvl="7" w:tplc="04090019" w:tentative="1">
+      <w:start w:val="1"/>
+      <w:numFmt w:val="lowerLetter"/>
+      <w:lvlText w:val="%8."/>
+      <w:lvlJc w:val="left"/>
+      <w:pPr>
+        <w:ind w:left="5760" w:hanging="360"/>
+      </w:pPr>
+    </w:lvl>
+    <w:lvl w:ilvl="8" w:tplc="0409001B" w:tentative="1">
+      <w:start w:val="1"/>
+      <w:numFmt w:val="lowerRoman"/>
+      <w:lvlText w:val="%9."/>
+      <w:lvlJc w:val="right"/>
+      <w:pPr>
+        <w:ind w:left="6480" w:hanging="180"/>
+      </w:pPr>
+    </w:lvl>
+  </w:abstractNum>
   <w:abstractNum w:abstractNumId="3" w15:restartNumberingAfterBreak="0">
-    <w:nsid w:val="5EA52584"/>
+    <w:nsid w:val="58FB5F01"/>
     <w:multiLevelType w:val="hybridMultilevel"/>
-    <w:tmpl w:val="D29AEAAC"/>
+    <w:tmpl w:val="BBA41266"/>
     <w:lvl w:ilvl="0" w:tplc="0409000F">
       <w:start w:val="1"/>
       <w:numFmt w:val="decimal"/>
@@ -3287,17 +5542,201 @@
       </w:pPr>
     </w:lvl>
   </w:abstractNum>
+  <w:abstractNum w:abstractNumId="4" w15:restartNumberingAfterBreak="0">
+    <w:nsid w:val="5EA52584"/>
+    <w:multiLevelType w:val="hybridMultilevel"/>
+    <w:tmpl w:val="D29AEAAC"/>
+    <w:lvl w:ilvl="0" w:tplc="0409000F">
+      <w:start w:val="1"/>
+      <w:numFmt w:val="decimal"/>
+      <w:lvlText w:val="%1."/>
+      <w:lvlJc w:val="left"/>
+      <w:pPr>
+        <w:ind w:left="720" w:hanging="360"/>
+      </w:pPr>
+      <w:rPr>
+        <w:rFonts w:hint="default"/>
+      </w:rPr>
+    </w:lvl>
+    <w:lvl w:ilvl="1" w:tplc="04090019" w:tentative="1">
+      <w:start w:val="1"/>
+      <w:numFmt w:val="lowerLetter"/>
+      <w:lvlText w:val="%2."/>
+      <w:lvlJc w:val="left"/>
+      <w:pPr>
+        <w:ind w:left="1440" w:hanging="360"/>
+      </w:pPr>
+    </w:lvl>
+    <w:lvl w:ilvl="2" w:tplc="0409001B" w:tentative="1">
+      <w:start w:val="1"/>
+      <w:numFmt w:val="lowerRoman"/>
+      <w:lvlText w:val="%3."/>
+      <w:lvlJc w:val="right"/>
+      <w:pPr>
+        <w:ind w:left="2160" w:hanging="180"/>
+      </w:pPr>
+    </w:lvl>
+    <w:lvl w:ilvl="3" w:tplc="0409000F" w:tentative="1">
+      <w:start w:val="1"/>
+      <w:numFmt w:val="decimal"/>
+      <w:lvlText w:val="%4."/>
+      <w:lvlJc w:val="left"/>
+      <w:pPr>
+        <w:ind w:left="2880" w:hanging="360"/>
+      </w:pPr>
+    </w:lvl>
+    <w:lvl w:ilvl="4" w:tplc="04090019" w:tentative="1">
+      <w:start w:val="1"/>
+      <w:numFmt w:val="lowerLetter"/>
+      <w:lvlText w:val="%5."/>
+      <w:lvlJc w:val="left"/>
+      <w:pPr>
+        <w:ind w:left="3600" w:hanging="360"/>
+      </w:pPr>
+    </w:lvl>
+    <w:lvl w:ilvl="5" w:tplc="0409001B" w:tentative="1">
+      <w:start w:val="1"/>
+      <w:numFmt w:val="lowerRoman"/>
+      <w:lvlText w:val="%6."/>
+      <w:lvlJc w:val="right"/>
+      <w:pPr>
+        <w:ind w:left="4320" w:hanging="180"/>
+      </w:pPr>
+    </w:lvl>
+    <w:lvl w:ilvl="6" w:tplc="0409000F" w:tentative="1">
+      <w:start w:val="1"/>
+      <w:numFmt w:val="decimal"/>
+      <w:lvlText w:val="%7."/>
+      <w:lvlJc w:val="left"/>
+      <w:pPr>
+        <w:ind w:left="5040" w:hanging="360"/>
+      </w:pPr>
+    </w:lvl>
+    <w:lvl w:ilvl="7" w:tplc="04090019" w:tentative="1">
+      <w:start w:val="1"/>
+      <w:numFmt w:val="lowerLetter"/>
+      <w:lvlText w:val="%8."/>
+      <w:lvlJc w:val="left"/>
+      <w:pPr>
+        <w:ind w:left="5760" w:hanging="360"/>
+      </w:pPr>
+    </w:lvl>
+    <w:lvl w:ilvl="8" w:tplc="0409001B" w:tentative="1">
+      <w:start w:val="1"/>
+      <w:numFmt w:val="lowerRoman"/>
+      <w:lvlText w:val="%9."/>
+      <w:lvlJc w:val="right"/>
+      <w:pPr>
+        <w:ind w:left="6480" w:hanging="180"/>
+      </w:pPr>
+    </w:lvl>
+  </w:abstractNum>
+  <w:abstractNum w:abstractNumId="5" w15:restartNumberingAfterBreak="0">
+    <w:nsid w:val="644F6465"/>
+    <w:multiLevelType w:val="hybridMultilevel"/>
+    <w:tmpl w:val="E0E8E176"/>
+    <w:lvl w:ilvl="0" w:tplc="0409000F">
+      <w:start w:val="1"/>
+      <w:numFmt w:val="decimal"/>
+      <w:lvlText w:val="%1."/>
+      <w:lvlJc w:val="left"/>
+      <w:pPr>
+        <w:ind w:left="720" w:hanging="360"/>
+      </w:pPr>
+      <w:rPr>
+        <w:rFonts w:hint="default"/>
+      </w:rPr>
+    </w:lvl>
+    <w:lvl w:ilvl="1" w:tplc="04090019" w:tentative="1">
+      <w:start w:val="1"/>
+      <w:numFmt w:val="lowerLetter"/>
+      <w:lvlText w:val="%2."/>
+      <w:lvlJc w:val="left"/>
+      <w:pPr>
+        <w:ind w:left="1440" w:hanging="360"/>
+      </w:pPr>
+    </w:lvl>
+    <w:lvl w:ilvl="2" w:tplc="0409001B" w:tentative="1">
+      <w:start w:val="1"/>
+      <w:numFmt w:val="lowerRoman"/>
+      <w:lvlText w:val="%3."/>
+      <w:lvlJc w:val="right"/>
+      <w:pPr>
+        <w:ind w:left="2160" w:hanging="180"/>
+      </w:pPr>
+    </w:lvl>
+    <w:lvl w:ilvl="3" w:tplc="0409000F" w:tentative="1">
+      <w:start w:val="1"/>
+      <w:numFmt w:val="decimal"/>
+      <w:lvlText w:val="%4."/>
+      <w:lvlJc w:val="left"/>
+      <w:pPr>
+        <w:ind w:left="2880" w:hanging="360"/>
+      </w:pPr>
+    </w:lvl>
+    <w:lvl w:ilvl="4" w:tplc="04090019" w:tentative="1">
+      <w:start w:val="1"/>
+      <w:numFmt w:val="lowerLetter"/>
+      <w:lvlText w:val="%5."/>
+      <w:lvlJc w:val="left"/>
+      <w:pPr>
+        <w:ind w:left="3600" w:hanging="360"/>
+      </w:pPr>
+    </w:lvl>
+    <w:lvl w:ilvl="5" w:tplc="0409001B" w:tentative="1">
+      <w:start w:val="1"/>
+      <w:numFmt w:val="lowerRoman"/>
+      <w:lvlText w:val="%6."/>
+      <w:lvlJc w:val="right"/>
+      <w:pPr>
+        <w:ind w:left="4320" w:hanging="180"/>
+      </w:pPr>
+    </w:lvl>
+    <w:lvl w:ilvl="6" w:tplc="0409000F" w:tentative="1">
+      <w:start w:val="1"/>
+      <w:numFmt w:val="decimal"/>
+      <w:lvlText w:val="%7."/>
+      <w:lvlJc w:val="left"/>
+      <w:pPr>
+        <w:ind w:left="5040" w:hanging="360"/>
+      </w:pPr>
+    </w:lvl>
+    <w:lvl w:ilvl="7" w:tplc="04090019" w:tentative="1">
+      <w:start w:val="1"/>
+      <w:numFmt w:val="lowerLetter"/>
+      <w:lvlText w:val="%8."/>
+      <w:lvlJc w:val="left"/>
+      <w:pPr>
+        <w:ind w:left="5760" w:hanging="360"/>
+      </w:pPr>
+    </w:lvl>
+    <w:lvl w:ilvl="8" w:tplc="0409001B" w:tentative="1">
+      <w:start w:val="1"/>
+      <w:numFmt w:val="lowerRoman"/>
+      <w:lvlText w:val="%9."/>
+      <w:lvlJc w:val="right"/>
+      <w:pPr>
+        <w:ind w:left="6480" w:hanging="180"/>
+      </w:pPr>
+    </w:lvl>
+  </w:abstractNum>
   <w:num w:numId="1">
-    <w:abstractNumId w:val="1"/>
+    <w:abstractNumId w:val="2"/>
   </w:num>
   <w:num w:numId="2">
     <w:abstractNumId w:val="0"/>
   </w:num>
   <w:num w:numId="3">
+    <w:abstractNumId w:val="4"/>
+  </w:num>
+  <w:num w:numId="4">
     <w:abstractNumId w:val="3"/>
   </w:num>
-  <w:num w:numId="4">
-    <w:abstractNumId w:val="2"/>
+  <w:num w:numId="5">
+    <w:abstractNumId w:val="5"/>
+  </w:num>
+  <w:num w:numId="6">
+    <w:abstractNumId w:val="1"/>
   </w:num>
 </w:numbering>
 </file>
@@ -3862,6 +6301,8 @@
   </w:compat>
   <w:rsids>
     <w:rsidRoot w:val="00F60132"/>
+    <w:rsid w:val="006B55BC"/>
+    <w:rsid w:val="00C7619B"/>
     <w:rsid w:val="00ED7E79"/>
     <w:rsid w:val="00F60132"/>
   </w:rsids>
@@ -4587,7 +7028,7 @@
 </file>
 
 <file path=customXml/itemProps1.xml><?xml version="1.0" encoding="utf-8"?>
-<ds:datastoreItem xmlns:ds="http://schemas.openxmlformats.org/officeDocument/2006/customXml" ds:itemID="{BA13FF61-7B81-4174-8405-6AE7B0787C5A}">
+<ds:datastoreItem xmlns:ds="http://schemas.openxmlformats.org/officeDocument/2006/customXml" ds:itemID="{320C4AB3-6E9F-4A86-9E6A-05E297CBBA39}">
   <ds:schemaRefs>
     <ds:schemaRef ds:uri="http://schemas.openxmlformats.org/officeDocument/2006/bibliography"/>
   </ds:schemaRefs>

</xml_diff>